<commit_message>
Correlation and describe added
</commit_message>
<xml_diff>
--- a/Writing dp.docx
+++ b/Writing dp.docx
@@ -742,9 +742,52 @@
         <w:t>Using pandas, the mode can be determined using the *mode* function.</w:t>
       </w:r>
     </w:p>
+    <w:p>
+      <w:r>
+        <w:t>The *describe* function only returns data for numerical fields, while the *mode* function included information on the mode of the columns that contained string. The *describe* function can be used to provide some descriptive statistics on the data in the non-numeical columns. This is done by the inclusion of the *include</w:t>
+      </w:r>
+      <w:proofErr w:type="gramStart"/>
+      <w:r>
+        <w:t>=[</w:t>
+      </w:r>
+      <w:proofErr w:type="gramEnd"/>
+      <w:r>
+        <w:t>np.object]* argument in the *describe* function. In addition to the statistics returned in the original extract, the following statistics are provided:</w:t>
+      </w:r>
+    </w:p>
     <w:p/>
     <w:p>
       <w:r>
+        <w:t>- **Unique**: The number of unique values to be found in the column.</w:t>
+      </w:r>
+    </w:p>
+    <w:p>
+      <w:r>
+        <w:t>- **Top**: The value returned most frequently in the column. Should return the smae value as the *mode* function.</w:t>
+      </w:r>
+    </w:p>
+    <w:p>
+      <w:r>
+        <w:lastRenderedPageBreak/>
+        <w:t>- **Freq**: The frequency of the most commonly returned value from top/mode.</w:t>
+      </w:r>
+    </w:p>
+    <w:p/>
+    <w:p>
+      <w:r>
+        <w:t>Using this *</w:t>
+      </w:r>
+      <w:proofErr w:type="gramStart"/>
+      <w:r>
+        <w:t>describe(</w:t>
+      </w:r>
+      <w:proofErr w:type="gramEnd"/>
+      <w:r>
+        <w:t>include=[np.object])*  function, the following values are returned for the tips dataset.</w:t>
+      </w:r>
+    </w:p>
+    <w:p>
+      <w:r>
         <w:t>#</w:t>
       </w:r>
       <w:r>
@@ -779,87 +822,142 @@
         <w:ind w:firstLine="720"/>
       </w:pPr>
       <w:r>
+        <w:t xml:space="preserve">- greater than 1, the data is highly skewed and the distribution is very </w:t>
+      </w:r>
+      <w:r>
+        <w:t>asymmetric</w:t>
+      </w:r>
+      <w:r>
+        <w:t>.</w:t>
+      </w:r>
+    </w:p>
+    <w:p>
+      <w:pPr>
+        <w:ind w:firstLine="720"/>
+      </w:pPr>
+      <w:r>
+        <w:t xml:space="preserve">- greater than 0.5 and less than 1, the data is moderately skewed, and the distribution is somewhat </w:t>
+      </w:r>
+      <w:r>
+        <w:t>asymmetric</w:t>
+      </w:r>
+      <w:r>
+        <w:t>.</w:t>
+      </w:r>
+    </w:p>
+    <w:p>
+      <w:pPr>
+        <w:ind w:firstLine="720"/>
+      </w:pPr>
+      <w:r>
+        <w:t>- greater than 0, and less than 0.5, the distribution of the data is approximately symmetric.</w:t>
+      </w:r>
+    </w:p>
+    <w:p>
+      <w:pPr>
+        <w:ind w:firstLine="720"/>
+      </w:pPr>
+      <w:r>
+        <w:t>- equal to 0, the data is normally distributed, and symmetric.</w:t>
+      </w:r>
+    </w:p>
+    <w:p/>
+    <w:p>
+      <w:r>
+        <w:t xml:space="preserve">The sign of the skewness (i.e. positive or negative) also determines the </w:t>
+      </w:r>
+      <w:r>
+        <w:t>skewness. Negative skewness indicates that the distribution is skewed to the left, the mean being less than the median, which is less than the mode. Positive values of skewness indicate the opposite, with the distribution being skewed to the right, and the mode being less than the median, which is less than the mean.</w:t>
+      </w:r>
+    </w:p>
+    <w:p>
+      <w:r>
+        <w:t xml:space="preserve">- **Kurtosis**: the kurtosis of a dataset indicates the sharpness, or flatness, of the peak of the data (around the mode, or mean, depending on the skewness). </w:t>
+      </w:r>
+    </w:p>
+    <w:p/>
+    <w:p>
+      <w:r>
+        <w:t xml:space="preserve">The kurtosis is measure against the normal distribution, which has a kurtosis of 0. If the kurtosis is negative, then </w:t>
+      </w:r>
+      <w:r>
+        <w:t>distribution of the data has a smaller standard deviation, as more values are grouped near the mean. This gives the distribution a sharper, and higher peak, and narrower body. A positive kurtosis indicates that there is less grouping around the mean, and indicating that the distribution has a larger standard deviation. This also gives the distribution a flatter, and lower peak, and a wider body.</w:t>
+      </w:r>
+    </w:p>
+    <w:p/>
+    <w:p>
+      <w:r>
+        <w:t>In pandas, the skewness and kurtosis of a dataset can be ascertained using the *skew* and *</w:t>
+      </w:r>
+      <w:proofErr w:type="gramStart"/>
+      <w:r>
+        <w:t>kurt</w:t>
+      </w:r>
+      <w:proofErr w:type="gramEnd"/>
+      <w:r>
+        <w:t>* functions. These functions return values for each numeric column within the data set.</w:t>
+      </w:r>
+    </w:p>
+    <w:p>
+      <w:r>
+        <w:t>#### Correlation</w:t>
+      </w:r>
+    </w:p>
+    <w:p>
+      <w:r>
+        <w:t xml:space="preserve">Correlation is a statistic that can be used to measure how well two sets of data correspond to each other. </w:t>
+      </w:r>
+      <w:r>
+        <w:rPr>
+          <w:noProof/>
+        </w:rPr>
+        <w:t>Weisstein</w:t>
+      </w:r>
+      <w:r>
+        <w:rPr>
+          <w:noProof/>
+        </w:rPr>
+        <w:t xml:space="preserve"> (</w:t>
+      </w:r>
+      <w:r>
+        <w:t>2019)</w:t>
+      </w:r>
+      <w:r>
+        <w:t xml:space="preserve"> defines c</w:t>
+      </w:r>
+      <w:r>
+        <w:t xml:space="preserve">orrelation </w:t>
+      </w:r>
+      <w:r>
+        <w:t>as *“</w:t>
+      </w:r>
+      <w:r>
+        <w:t xml:space="preserve">the degree to which two or more quantities are </w:t>
+      </w:r>
+      <w:r>
         <w:lastRenderedPageBreak/>
-        <w:t xml:space="preserve">- greater than 1, the data is highly skewed and the distribution is very </w:t>
-      </w:r>
-      <w:r>
-        <w:t>asymmetric</w:t>
-      </w:r>
-      <w:r>
-        <w:t>.</w:t>
-      </w:r>
-    </w:p>
-    <w:p>
-      <w:pPr>
-        <w:ind w:firstLine="720"/>
-      </w:pPr>
-      <w:r>
-        <w:t xml:space="preserve">- greater than 0.5 and less than 1, the data is moderately skewed, and the distribution is somewhat </w:t>
-      </w:r>
-      <w:r>
-        <w:t>asymmetric</w:t>
-      </w:r>
-      <w:r>
-        <w:t>.</w:t>
-      </w:r>
-    </w:p>
-    <w:p>
-      <w:pPr>
-        <w:ind w:firstLine="720"/>
-      </w:pPr>
-      <w:r>
-        <w:t>- greater than 0, and less than 0.5, the distribution of the data is approximately symmetric.</w:t>
-      </w:r>
-    </w:p>
-    <w:p>
-      <w:pPr>
-        <w:ind w:firstLine="720"/>
-      </w:pPr>
-      <w:r>
-        <w:t>- equal to 0, the data is normally distributed, and symmetric.</w:t>
+        <w:t>linearly associated</w:t>
+      </w:r>
+      <w:r>
+        <w:t xml:space="preserve">.* As such, a correlation coefficient can be calculated that shows the </w:t>
+      </w:r>
+      <w:r>
+        <w:t>relationship between the two sets of variables, as well strength of the relationship.</w:t>
       </w:r>
     </w:p>
     <w:p/>
     <w:p>
       <w:r>
-        <w:t xml:space="preserve">The sign of the skewness (i.e. </w:t>
+        <w:t>In correlation analysis, positive values show that the two sets of data are positively correlated (i.e. as one value rises or falls, so does the other). Conversely, negative values indicate that the two data sets are negatively or inversely correlated (i.e. as one value rises, or falls, the other falls, or rises). A zero value indicates that there is no relationship between the two sets of data. The strength of the relationship is indicated be the actual value of the correlation coefficient. An absolute value above 0.5 is considered a strong correlation, and above 0.75 is a very strong correlation. A value of -1 or 1 means that the two sets of data are perfectly correlated (i.e. either perfectly positive or perfectly negative correlation).</w:t>
+      </w:r>
+    </w:p>
+    <w:p/>
+    <w:p>
+      <w:r>
+        <w:t>In pandas dataframes, the *corr* function can be used to ascertain the correlation between numeric sets of data.</w:t>
       </w:r>
       <w:bookmarkStart w:id="0" w:name="_GoBack"/>
       <w:bookmarkEnd w:id="0"/>
-      <w:r>
-        <w:t xml:space="preserve">positive or negative) also determines the </w:t>
-      </w:r>
-      <w:r>
-        <w:t>skewness. Negative skewness indicates that the distribution is skewed to the left, the mean being less than the median, which is less than the mode. Positive values of skewness indicate the opposite, with the distribution being skewed to the right, and the mode being less than the median, which is less than the mean.</w:t>
-      </w:r>
-    </w:p>
-    <w:p>
-      <w:r>
-        <w:t xml:space="preserve">- **Kurtosis**: the kurtosis of a dataset indicates the sharpness, or flatness, of the peak of the data (around the mode, or mean, depending on the skewness). </w:t>
-      </w:r>
-    </w:p>
-    <w:p/>
-    <w:p>
-      <w:r>
-        <w:t xml:space="preserve">The kurtosis is measure against the normal distribution, which has a kurtosis of 0. If the kurtosis is negative, then </w:t>
-      </w:r>
-      <w:r>
-        <w:t>distribution of the data has a smaller standard deviation, as more values are grouped near the mean. This gives the distribution a sharper, and higher peak, and narrower body. A positive kurtosis indicates that there is less grouping around the mean, and indicating that the distribution has a larger standard deviation. This also gives the distribution a flatter, and lower peak, and a wider body.</w:t>
-      </w:r>
-    </w:p>
-    <w:p/>
-    <w:p>
-      <w:r>
-        <w:t>In pandas, the skewness and kurtosis of a dataset can be ascertained using the *skew* and *</w:t>
-      </w:r>
-      <w:proofErr w:type="gramStart"/>
-      <w:r>
-        <w:t>kurt</w:t>
-      </w:r>
-      <w:proofErr w:type="gramEnd"/>
-      <w:r>
-        <w:t>* functions. These functions return values for each numeric column within the data set.</w:t>
-      </w:r>
     </w:p>
     <w:p/>
     <w:p/>
@@ -986,7 +1084,6 @@
     </w:p>
     <w:p>
       <w:r>
-        <w:lastRenderedPageBreak/>
         <w:t>##</w:t>
       </w:r>
       <w:r>
@@ -2199,7 +2296,7 @@
         </b:NameList>
       </b:Author>
     </b:Author>
-    <b:RefOrder>1</b:RefOrder>
+    <b:RefOrder>2</b:RefOrder>
   </b:Source>
   <b:Source>
     <b:Tag>Eli19</b:Tag>
@@ -2216,7 +2313,7 @@
         <b:Corporate>Elite Data Science</b:Corporate>
       </b:Author>
     </b:Author>
-    <b:RefOrder>2</b:RefOrder>
+    <b:RefOrder>3</b:RefOrder>
   </b:Source>
   <b:Source>
     <b:Tag>gsd19</b:Tag>
@@ -2237,7 +2334,7 @@
     <b:MonthAccessed>November</b:MonthAccessed>
     <b:DayAccessed>1</b:DayAccessed>
     <b:URL>https://grindsquare.co.za/python-data-visualisation-using-seaborn/</b:URL>
-    <b:RefOrder>3</b:RefOrder>
+    <b:RefOrder>4</b:RefOrder>
   </b:Source>
   <b:Source>
     <b:Tag>San19</b:Tag>
@@ -2259,7 +2356,7 @@
     <b:MonthAccessed>October</b:MonthAccessed>
     <b:DayAccessed>31</b:DayAccessed>
     <b:URL>https://towardsdatascience.com/analyze-the-data-through-data-visualization-using-seaborn-255e1cd3948e</b:URL>
-    <b:RefOrder>4</b:RefOrder>
+    <b:RefOrder>5</b:RefOrder>
   </b:Source>
   <b:Source>
     <b:Tag>Cas15</b:Tag>
@@ -2281,7 +2378,7 @@
     <b:MonthAccessed>October</b:MonthAccessed>
     <b:DayAccessed>31</b:DayAccessed>
     <b:URL>https://s3.amazonaws.com/assets.datacamp.com/production/course_15192/slides/chapter1.pdf</b:URL>
-    <b:RefOrder>5</b:RefOrder>
+    <b:RefOrder>6</b:RefOrder>
   </b:Source>
   <b:Source>
     <b:Tag>Pyt19</b:Tag>
@@ -2298,7 +2395,7 @@
         <b:Corporate>Python for data science</b:Corporate>
       </b:Author>
     </b:Author>
-    <b:RefOrder>6</b:RefOrder>
+    <b:RefOrder>7</b:RefOrder>
   </b:Source>
   <b:Source>
     <b:Tag>Sar18</b:Tag>
@@ -2320,7 +2417,7 @@
     <b:MonthAccessed>October</b:MonthAccessed>
     <b:DayAccessed>31</b:DayAccessed>
     <b:URL>https://towardsdatascience.com/understanding-descriptive-statistics-c9c2b0641291</b:URL>
-    <b:RefOrder>7</b:RefOrder>
+    <b:RefOrder>8</b:RefOrder>
   </b:Source>
   <b:Source>
     <b:Tag>Goo19</b:Tag>
@@ -2337,7 +2434,7 @@
     <b:MonthAccessed>October</b:MonthAccessed>
     <b:DayAccessed>31</b:DayAccessed>
     <b:URL>https://help.gooddata.com/doc/en/reporting-and-dashboards/maql-analytical-query-language/maql-expression-reference/aggregation-functions/statistical-functions/predictive-statistical-use-cases/normality-testing-skewness-and-kurtosis</b:URL>
-    <b:RefOrder>8</b:RefOrder>
+    <b:RefOrder>9</b:RefOrder>
   </b:Source>
   <b:Source>
     <b:Tag>JFK18</b:Tag>
@@ -2359,7 +2456,7 @@
     <b:MonthAccessed>November</b:MonthAccessed>
     <b:DayAccessed>14</b:DayAccessed>
     <b:URL>https://sphinx-dat.readthedocs.io/en/latest/02-01-exploring-distributions.html</b:URL>
-    <b:RefOrder>9</b:RefOrder>
+    <b:RefOrder>10</b:RefOrder>
   </b:Source>
   <b:Source>
     <b:Tag>Mic18</b:Tag>
@@ -2381,7 +2478,7 @@
     <b:MonthAccessed>October</b:MonthAccessed>
     <b:DayAccessed>30</b:DayAccessed>
     <b:URL>https://seaborn.pydata.org/tutorial/distributions.html</b:URL>
-    <b:RefOrder>10</b:RefOrder>
+    <b:RefOrder>11</b:RefOrder>
   </b:Source>
   <b:Source>
     <b:Tag>gib18</b:Tag>
@@ -2402,7 +2499,7 @@
     <b:MonthAccessed>November</b:MonthAccessed>
     <b:DayAccessed>20</b:DayAccessed>
     <b:URL>https://stackoverflow.com/a/50899244/4430536</b:URL>
-    <b:RefOrder>11</b:RefOrder>
+    <b:RefOrder>12</b:RefOrder>
   </b:Source>
   <b:Source>
     <b:Tag>Ani19</b:Tag>
@@ -2423,7 +2520,7 @@
     <b:MonthAccessed>November</b:MonthAccessed>
     <b:DayAccessed>1</b:DayAccessed>
     <b:URL>https://www.geeksforgeeks.org/selecting-rows-in-pandas-dataframe-based-on-conditions/</b:URL>
-    <b:RefOrder>12</b:RefOrder>
+    <b:RefOrder>13</b:RefOrder>
   </b:Source>
   <b:Source>
     <b:Tag>Ran17</b:Tag>
@@ -2445,7 +2542,7 @@
     <b:MonthAccessed>October</b:MonthAccessed>
     <b:DayAccessed>31</b:DayAccessed>
     <b:URL>https://www.kaggle.com/ranjeetjain3/seaborn-tips-dataset</b:URL>
-    <b:RefOrder>13</b:RefOrder>
+    <b:RefOrder>14</b:RefOrder>
   </b:Source>
   <b:Source>
     <b:Tag>MAN19</b:Tag>
@@ -2462,7 +2559,7 @@
         <b:Corporate>Drawing From Data</b:Corporate>
       </b:Author>
     </b:Author>
-    <b:RefOrder>14</b:RefOrder>
+    <b:RefOrder>15</b:RefOrder>
   </b:Source>
   <b:Source>
     <b:Tag>mwa14</b:Tag>
@@ -2485,7 +2582,7 @@
         </b:NameList>
       </b:Author>
     </b:Author>
-    <b:RefOrder>15</b:RefOrder>
+    <b:RefOrder>16</b:RefOrder>
   </b:Source>
   <b:Source>
     <b:Tag>Nik18</b:Tag>
@@ -2507,7 +2604,7 @@
     <b:MonthAccessed>October</b:MonthAccessed>
     <b:DayAccessed>24</b:DayAccessed>
     <b:URL>https://towardsdatascience.com/intro-to-descriptive-statistics-252e9c464ac9</b:URL>
-    <b:RefOrder>16</b:RefOrder>
+    <b:RefOrder>17</b:RefOrder>
   </b:Source>
   <b:Source>
     <b:Tag>pyt19</b:Tag>
@@ -2524,7 +2621,7 @@
     <b:MonthAccessed>October</b:MonthAccessed>
     <b:DayAccessed>31</b:DayAccessed>
     <b:URL>https://www.pythonprogramming.in/find-mean-median-and-mode-of-dataframe-in-pandas.html</b:URL>
-    <b:RefOrder>17</b:RefOrder>
+    <b:RefOrder>18</b:RefOrder>
   </b:Source>
   <b:Source>
     <b:Tag>Qij16</b:Tag>
@@ -2546,7 +2643,7 @@
     <b:MonthAccessed>October</b:MonthAccessed>
     <b:DayAccessed>21</b:DayAccessed>
     <b:URL>https://stackoverflow.com/questions/34782063/how-to-use-pandas-filter-with-iqr</b:URL>
-    <b:RefOrder>18</b:RefOrder>
+    <b:RefOrder>19</b:RefOrder>
   </b:Source>
   <b:Source>
     <b:Tag>Sta192</b:Tag>
@@ -2563,7 +2660,7 @@
     <b:MonthAccessed>November</b:MonthAccessed>
     <b:DayAccessed>22</b:DayAccessed>
     <b:URL>https://www.statisticshowto.datasciencecentral.com/probability-and-statistics/skewed-distribution/</b:URL>
-    <b:RefOrder>19</b:RefOrder>
+    <b:RefOrder>20</b:RefOrder>
   </b:Source>
   <b:Source>
     <b:Tag>Bil16</b:Tag>
@@ -2585,13 +2682,36 @@
     <b:MonthAccessed>November</b:MonthAccessed>
     <b:DayAccessed>23</b:DayAccessed>
     <b:URL>https://www.spcforexcel.com/knowledge/basic-statistics/are-skewness-and-kurtosis-useful-statistics#kurtosis</b:URL>
-    <b:RefOrder>20</b:RefOrder>
+    <b:RefOrder>21</b:RefOrder>
+  </b:Source>
+  <b:Source>
+    <b:Tag>Eri192</b:Tag>
+    <b:SourceType>InternetSite</b:SourceType>
+    <b:Guid>{D4E08C9E-4164-463B-B30B-0588009E6846}</b:Guid>
+    <b:Author>
+      <b:Author>
+        <b:NameList>
+          <b:Person>
+            <b:Last>Weisstein</b:Last>
+            <b:First>Eric</b:First>
+            <b:Middle>W.</b:Middle>
+          </b:Person>
+        </b:NameList>
+      </b:Author>
+    </b:Author>
+    <b:Title>Correlation</b:Title>
+    <b:Year>2019</b:Year>
+    <b:YearAccessed>2019</b:YearAccessed>
+    <b:MonthAccessed>November</b:MonthAccessed>
+    <b:DayAccessed>3</b:DayAccessed>
+    <b:URL>http://mathworld.wolfram.com/Correlation.html</b:URL>
+    <b:RefOrder>1</b:RefOrder>
   </b:Source>
 </b:Sources>
 </file>
 
 <file path=customXml/itemProps1.xml><?xml version="1.0" encoding="utf-8"?>
-<ds:datastoreItem xmlns:ds="http://schemas.openxmlformats.org/officeDocument/2006/customXml" ds:itemID="{EB047117-5F19-4C3C-BCCD-5413052F1443}">
+<ds:datastoreItem xmlns:ds="http://schemas.openxmlformats.org/officeDocument/2006/customXml" ds:itemID="{D9155FBC-BB2C-4FCD-B9C5-18228907E7CA}">
   <ds:schemaRefs>
     <ds:schemaRef ds:uri="http://schemas.openxmlformats.org/officeDocument/2006/bibliography"/>
   </ds:schemaRefs>

</xml_diff>

<commit_message>
additional analysis and regression
</commit_message>
<xml_diff>
--- a/Writing dp.docx
+++ b/Writing dp.docx
@@ -1135,7 +1135,13 @@
     </w:p>
     <w:p>
       <w:r>
-        <w:t>As can be seen from both sets of data, the maximum value for is considerably larger than the median (50% quartile) value. In the *table_bill* set of data, it the max value is nearly twice the median value plus the 75% quartile value. In the *tip* data set, the gap between the 75% quartile value and the max value is more than twice the median value. It is also worthwhile noting that the value for the interquartile range is 21.2% and 15.6% respectively of the max value. This confirms the data from the histograms in the plots above, which showed clustering around the median.</w:t>
+        <w:t>As can be seen from both sets of data, the maximum value for is considerably larger than the median (50% quartile) value. In the *</w:t>
+      </w:r>
+      <w:r>
+        <w:t>total_bill</w:t>
+      </w:r>
+      <w:r>
+        <w:t>* set of data, it the max value is nearly twice the median value plus the 75% quartile value. In the *tip* data set, the gap between the 75% quartile value and the max value is more than twice the median value. It is also worthwhile noting that the value for the interquartile range is 21.2% and 15.6% respectively of the max value. This confirms the data from the histograms in the plots above, which showed clustering around the median.</w:t>
       </w:r>
     </w:p>
     <w:p>
@@ -1189,7 +1195,13 @@
         <w:t xml:space="preserve">Additionally, the *size* of the party being served has not been examined closely, except for the correlation values. This is due, in part, to the small range of the values (1 – 6 people per record), and the fact that 25% quartile is the same as the median value, and 75% of the data is between 1 – 3 people. While its kurtosis is not as dramatic as the *tip* set of data, its skewness is almost the same. This suggests that the *size* set of data would have a reasonably smooth </w:t>
       </w:r>
       <w:r>
-        <w:t>peak, similar to the *table_bill”</w:t>
+        <w:t>peak, similar to the *</w:t>
+      </w:r>
+      <w:r>
+        <w:t>total_bill</w:t>
+      </w:r>
+      <w:r>
+        <w:t>”</w:t>
       </w:r>
       <w:r>
         <w:t xml:space="preserve"> set of data, </w:t>
@@ -1306,7 +1318,13 @@
     </w:p>
     <w:p>
       <w:r>
-        <w:t xml:space="preserve">A better way to determine any relationship between the *table_bill* and *tip* value would be to run a calculation that could calculate a line that would “fit” between all the values. </w:t>
+        <w:t>A better way to determine any relationship between the *</w:t>
+      </w:r>
+      <w:r>
+        <w:t>total_bill</w:t>
+      </w:r>
+      <w:r>
+        <w:t xml:space="preserve">* and *tip* value would be to run a calculation that could calculate a line that would “fit” between all the values. </w:t>
       </w:r>
       <w:r>
         <w:t xml:space="preserve">IT is possible that we could take the highest and lowest points (as found above), and draw a line that connects them both). Alternatively, it may be possible to use the second or third highest and lowest points, and draw a line between them. However, these lines </w:t>
@@ -1340,6 +1358,7 @@
           <w:id w:val="928711095"/>
           <w:citation/>
         </w:sdtPr>
+        <w:sdtEndPr/>
         <w:sdtContent>
           <w:r>
             <w:fldChar w:fldCharType="begin"/>
@@ -1380,6 +1399,7 @@
           <w:id w:val="-232384785"/>
           <w:citation/>
         </w:sdtPr>
+        <w:sdtEndPr/>
         <w:sdtContent>
           <w:r>
             <w:fldChar w:fldCharType="begin"/>
@@ -1424,13 +1444,25 @@
         <w:t xml:space="preserve">As we can see from the regression lines there is a distinct relationship between </w:t>
       </w:r>
       <w:r>
-        <w:t>the values in the *total_bill* and the *tip* sets of data. While the correlation analysis performed earlier shows the extent to which the tewo values move in conjunction, the regression analysis shows how the value of *total_bill* impacts the value of *tip*.</w:t>
-      </w:r>
-    </w:p>
-    <w:p/>
-    <w:p>
-      <w:r>
-        <w:t>The formula for a line is given as *y = mx + c*, where y is the expect value of the dependent variable, in our case *tip*; m is the slope of the line, as well as the modifier for the plotted variable (*total_bill*), while is an independent modifier for the formula. Using the value derived in from the *polyfit()* function, we can determine the formula for the line of regression.</w:t>
+        <w:t xml:space="preserve">the values in the *total_bill* and the *tip* sets of data. While the correlation analysis performed earlier shows the extent to which the </w:t>
+      </w:r>
+      <w:r>
+        <w:t>two</w:t>
+      </w:r>
+      <w:r>
+        <w:t xml:space="preserve"> values move in conjunction, the regression analysis shows how the value of *total_bill* impacts the value of *tip*.</w:t>
+      </w:r>
+    </w:p>
+    <w:p/>
+    <w:p>
+      <w:r>
+        <w:t>The formula for a line is given as *y = mx + c*, where y is the expect value of the dependent variable, in our case *tip*; m is the slope of the line, as well as the modifier for the plotted variable (*total_bill*), while is an independent modifier for the formula. Using the value derived in from the *</w:t>
+      </w:r>
+      <w:r>
+        <w:t>polyfit (</w:t>
+      </w:r>
+      <w:r>
+        <w:t>)* function, we can determine the formula for the line of regression.</w:t>
       </w:r>
     </w:p>
     <w:p/>
@@ -1447,118 +1479,563 @@
     </w:p>
     <w:p/>
     <w:p>
+      <w:r>
+        <w:t>It should be noted that as the values in the *total_bill* data set grew larger, their distance from the line of regression also increased. This would suggest that while the regression line is useful for calculating the tip for bills between 9.00 and 30.00, actual tip values outside this range might differ considerably from what has been calculated. This is evident, as the highest values for *total_bill* (50.81, 48.37, 48.33) produced tips of 10.00, 9.00, and 6.73, while the extrapolated tip amount for a bill of 75.20 is only 8.82.</w:t>
+      </w:r>
+    </w:p>
+    <w:p/>
+    <w:p>
+      <w:r>
+        <w:t xml:space="preserve">As we can see, the regression analysis providers users of the tips dataset the there is a clear relationship between the *total_bill* and the *tip* set of data. Additionally, it shows that the relationship is positive (i.e. as the value of the bill goes up, so does the value of the tip). </w:t>
+      </w:r>
+    </w:p>
+    <w:p/>
+    <w:p>
+      <w:r>
+        <w:t>## **</w:t>
+      </w:r>
+      <w:r>
+        <w:t>Some other analysis</w:t>
+      </w:r>
+      <w:r>
+        <w:t>**</w:t>
+      </w:r>
+    </w:p>
+    <w:p>
+      <w:r>
+        <w:t xml:space="preserve">When doing data analysis, </w:t>
+      </w:r>
+      <w:r>
+        <w:t>there is often more than one influencer on any given data point. In the *tips* dataset, there are 7 different set of data, all of which are interconnected</w:t>
+      </w:r>
+      <w:r>
+        <w:t>. Each of *size*, *time*, *day*, *smoker* will have an impact on both the value of a table’s bill, and the tip left for the server. Additionally, the *</w:t>
+      </w:r>
+      <w:r>
+        <w:t>total_bill</w:t>
+      </w:r>
+      <w:r>
+        <w:t xml:space="preserve">* will also impact on the *tip* value, as already noted above. </w:t>
+      </w:r>
+      <w:r>
+        <w:lastRenderedPageBreak/>
+        <w:t>As such, there is scope to determine whether any of these other data sets impacts the value of *</w:t>
+      </w:r>
+      <w:r>
+        <w:t>total_bill</w:t>
+      </w:r>
+      <w:r>
+        <w:t xml:space="preserve">*, and the *tip*. </w:t>
+      </w:r>
+    </w:p>
+    <w:p/>
+    <w:p>
+      <w:r>
+        <w:t xml:space="preserve">Looking at the initial statistical data </w:t>
+      </w:r>
+      <w:r>
+        <w:t>gathered</w:t>
+      </w:r>
+      <w:r>
+        <w:t xml:space="preserve">, it is worthwhile noting again that the data is skewed for all three numerical sets of data. This should also be taken into account when conducting any testing. </w:t>
+      </w:r>
+    </w:p>
+    <w:p>
+      <w:r>
+        <w:t>The *total_bill* data set also shows skewness when plotted against the four non-numerical sets of data. This is amply demonstrated by boxplots</w:t>
+      </w:r>
+    </w:p>
+    <w:p/>
+    <w:p>
+      <w:r>
+        <w:t>From this data, we can determine visually that, on average, the smokers have larger bills on all days, bar Friday, and have a larger interquartile range of bill values on Saturday, and Sunday. Non-smokers, have a larger interquartile range on Thursdays, but on Friday it is too difficult to determine who has the larger interquartile range. Likewise for the gender, men eating out for both lunch and dinner have a larger average bill and interquartile range. They also account for the largest 3 bills</w:t>
+      </w:r>
+      <w:r>
+        <w:t xml:space="preserve"> on the graph.</w:t>
+      </w:r>
+    </w:p>
+    <w:p/>
+    <w:p>
+      <w:r>
+        <w:t>Based on the above, certain regression analysis could be undertaken to determine how the impact of:</w:t>
+      </w:r>
+    </w:p>
+    <w:p>
+      <w:r>
+        <w:t>1) the time of service (lunch or dinner);</w:t>
+      </w:r>
+    </w:p>
+    <w:p>
+      <w:r>
+        <w:t>2) the seating preference (smoking or non-smoking),</w:t>
+      </w:r>
+    </w:p>
+    <w:p>
+      <w:r>
+        <w:t>impacts the relationship between *total_bill* and *tip*</w:t>
+      </w:r>
+      <w:r>
+        <w:t>.</w:t>
+      </w:r>
+    </w:p>
+    <w:p/>
+    <w:p>
+      <w:r>
+        <w:t>Additionally, as we can see that the data is skewed, the dataset should be restricted to the values for *total_bill* that fall in the interquartile range (i.e. greater than or equal to the 25% quartile, and less than or equal to the 75% quartile. The other columns, namely *sex*, *size*, and *day* will be dropped from the dataset, for efficiency purposes.</w:t>
+      </w:r>
+    </w:p>
+    <w:p/>
+    <w:p>
+      <w:r>
+        <w:t>Running the descriptive statistics again on the new dataset we get the following results.</w:t>
+      </w:r>
+    </w:p>
+    <w:p/>
+    <w:p>
+      <w:r>
+        <w:t>##### Discussion of new data set</w:t>
+      </w:r>
+    </w:p>
+    <w:p>
+      <w:r>
+        <w:t xml:space="preserve">Before we continue with the regression analysis, and determining the lines of best fit for both </w:t>
+      </w:r>
+      <w:r>
+        <w:t>options, it is necessary to review the changes in the new sample set of data, as compared to the whole data set.</w:t>
+      </w:r>
+    </w:p>
+    <w:p/>
+    <w:p>
+      <w:r>
+        <w:t xml:space="preserve">Looking in reverse order, at the correlation first, we can see that the correlation between the *total_bill* and *tip* values has dropped by about a third (0.676 -&gt; 0.421). This indicates that even </w:t>
+      </w:r>
+      <w:r>
+        <w:lastRenderedPageBreak/>
+        <w:t xml:space="preserve">though there is still a positive correlation between these two sets of data, the correlation has weekend from strong/very strong to slightly weaker than strong. </w:t>
+      </w:r>
+    </w:p>
+    <w:p/>
+    <w:p>
+      <w:r>
+        <w:t xml:space="preserve">The skewness and kurtosis of the set has also changed. The skewness of the </w:t>
+      </w:r>
+      <w:r>
+        <w:t>*total_bill*</w:t>
+      </w:r>
+      <w:r>
+        <w:t xml:space="preserve"> has reduced by about three-quarters (</w:t>
+      </w:r>
+      <w:r>
+        <w:t>1.133 -&gt; 0.320)</w:t>
+      </w:r>
+      <w:r>
+        <w:t>, and is now near symmetric</w:t>
+      </w:r>
+      <w:r>
+        <w:t xml:space="preserve"> (i.e. between -0.5 and 0.5). The skewness for the *tip*s has also reduced by about half (1.465 &gt; 0.768), however, it is still asymmetric. The kurtosis values show significantly more swing than the skewness. The *total_bill* value has swung by 170%, and from positive to negative (1</w:t>
+      </w:r>
+      <w:r>
+        <w:t>.</w:t>
+      </w:r>
+      <w:r>
+        <w:t>218 -&gt; -0.857). This indicates that the t</w:t>
+      </w:r>
+      <w:r>
+        <w:t>ails of the data set are heavy with data, and the peak of the data is smooth and gently sloping. The kurtosis for *tips* shows that it has decreased by about four sevenths (3.648 -&gt; 1.621). This value indicates that the peak of the data is still quite sharp, although not as sharp as previously. The graph has been plotted below for both *total_bill* and *tip* sets of data from the new dataset.</w:t>
+      </w:r>
+    </w:p>
+    <w:p/>
+    <w:p>
+      <w:r>
+        <w:t xml:space="preserve">The data set has reduced in size from 244 to 122 points. This is as expected, as the interquartile range covers exactly 50% of the data points within a data set. The 50% quartile, or median value has stayed the same for both sets of data. </w:t>
+      </w:r>
+      <w:r>
+        <w:t>However</w:t>
+      </w:r>
+      <w:r>
+        <w:t xml:space="preserve"> the previous 25% and 75% quartile values have now become the minima and maxima for the data sets. The mean has also decreased for both sets of data, dropping by about 10% for *total_bill* (19.786 -&gt; 18.059), but only 2.7% for the *tip* data (</w:t>
+      </w:r>
+      <w:r>
+        <w:t>2.998 -&gt; 2.917).</w:t>
+      </w:r>
+    </w:p>
+    <w:p/>
+    <w:p>
+      <w:r>
+        <w:t>Even though the standard deviation has been recorded for both the original and new datasets, it is not relevant, as neither dataset could be described as normally distributed. Therefore it is ignored here.</w:t>
+      </w:r>
+    </w:p>
+    <w:p/>
+    <w:p>
+      <w:r>
+        <w:t>A look below shows the distribution plots for the new data set.</w:t>
+      </w:r>
+    </w:p>
+    <w:p>
+      <w:r>
+        <w:t xml:space="preserve">Moving on to the </w:t>
+      </w:r>
+      <w:r>
+        <w:t xml:space="preserve">general </w:t>
+      </w:r>
+      <w:r>
+        <w:t>reg</w:t>
+      </w:r>
+      <w:r>
+        <w:t xml:space="preserve">ression analysis for the new data set, we can create a plot of the *total_bill* vs the *tip* values to see how they are clustered. </w:t>
+      </w:r>
+    </w:p>
+    <w:p/>
+    <w:p>
+      <w:r>
+        <w:t>As we can see, the data is seemingly less densely clustered when compared to the old data set. However, this is due to the scale being different. The data looks to be evenly distributed over the range of x-axis (*total_bill*), with most values on the y-axis (*tip*)</w:t>
+      </w:r>
+      <w:r>
+        <w:t xml:space="preserve"> </w:t>
+      </w:r>
+      <w:r>
+        <w:t>between the values of ~1.50 and ~4.50</w:t>
+      </w:r>
+      <w:r>
+        <w:t xml:space="preserve">. </w:t>
+      </w:r>
+    </w:p>
+    <w:p>
+      <w:r>
+        <w:t>Using the *</w:t>
+      </w:r>
+      <w:proofErr w:type="gramStart"/>
+      <w:r>
+        <w:t>regplot(</w:t>
+      </w:r>
+      <w:proofErr w:type="gramEnd"/>
+      <w:r>
+        <w:t>)* and *polyfit()* functions, as above, we get the following plot best fit lines of regression.</w:t>
+      </w:r>
+    </w:p>
+    <w:p/>
+    <w:p>
+      <w:r>
+        <w:t>Once again, there is not difference between the two methods of determining the best fit line of regression. As previously, using the *</w:t>
+      </w:r>
+      <w:proofErr w:type="gramStart"/>
+      <w:r>
+        <w:t>polyfit(</w:t>
+      </w:r>
+      <w:proofErr w:type="gramEnd"/>
+      <w:r>
+        <w:t>)* function, it is possible to determine the formula for the regression line.</w:t>
+      </w:r>
+    </w:p>
+    <w:p>
       <w:bookmarkStart w:id="0" w:name="_GoBack"/>
-      <w:r>
-        <w:t>It should be noted that as the values in the *total_bill* data set grew larger, their distance from the line of regression also increased. This would suggest that while the regre</w:t>
-      </w:r>
-      <w:r>
-        <w:t>ssion line is useful for calculating the tip for bills between 9.00 and 30.00, actual tip values outside this range might differ considerably from what has been calculated.</w:t>
-      </w:r>
-    </w:p>
-    <w:bookmarkEnd w:id="0"/>
-    <w:p>
-      <w:r>
-        <w:t>## **</w:t>
-      </w:r>
-      <w:r>
-        <w:t>Some other analysis</w:t>
-      </w:r>
-      <w:r>
-        <w:t>**</w:t>
-      </w:r>
-    </w:p>
-    <w:p>
-      <w:r>
-        <w:t>#</w:t>
-      </w:r>
-      <w:r>
-        <w:t xml:space="preserve">## </w:t>
-      </w:r>
-      <w:r>
-        <w:t>Time of dinner</w:t>
-      </w:r>
-    </w:p>
-    <w:p>
-      <w:r>
-        <w:t>#</w:t>
-      </w:r>
-      <w:r>
-        <w:t xml:space="preserve">## </w:t>
-      </w:r>
-      <w:r>
-        <w:t>Smoker</w:t>
-      </w:r>
-    </w:p>
-    <w:p>
-      <w:r>
-        <w:t>##</w:t>
-      </w:r>
-      <w:r>
-        <w:t xml:space="preserve">## </w:t>
-      </w:r>
-      <w:r>
-        <w:t>Description 2</w:t>
-      </w:r>
-    </w:p>
-    <w:p>
-      <w:r>
-        <w:t>##</w:t>
-      </w:r>
-      <w:r>
-        <w:t xml:space="preserve">## </w:t>
-      </w:r>
-      <w:r>
-        <w:t>Covariance and correlation</w:t>
-      </w:r>
-    </w:p>
-    <w:p>
-      <w:r>
-        <w:t>##</w:t>
-      </w:r>
-      <w:r>
-        <w:t xml:space="preserve">## </w:t>
-      </w:r>
-      <w:r>
-        <w:t>Skewness and kurtosis 2</w:t>
-      </w:r>
-    </w:p>
-    <w:p>
-      <w:r>
-        <w:t>##</w:t>
-      </w:r>
-      <w:r>
-        <w:t xml:space="preserve">## </w:t>
-      </w:r>
-      <w:r>
-        <w:t xml:space="preserve">Plotting </w:t>
-      </w:r>
-      <w:r>
-        <w:t>other</w:t>
-      </w:r>
-      <w:r>
-        <w:t xml:space="preserve"> analysis</w:t>
-      </w:r>
-    </w:p>
-    <w:p>
-      <w:r>
-        <w:t>##</w:t>
-      </w:r>
-      <w:r>
-        <w:t xml:space="preserve">## </w:t>
-      </w:r>
-      <w:r>
-        <w:t xml:space="preserve">Discussion of </w:t>
-      </w:r>
-      <w:r>
-        <w:t>other</w:t>
-      </w:r>
-      <w:r>
-        <w:t xml:space="preserve"> analysis</w:t>
-      </w:r>
-    </w:p>
-    <w:p>
-      <w:r>
-        <w:t>## **Further potential analysis**</w:t>
+      <w:bookmarkEnd w:id="0"/>
+    </w:p>
+    <w:p>
+      <w:r>
+        <w:lastRenderedPageBreak/>
+        <w:t>The new formula shows that the slope of the new regression line has increased in gradient compared to the full data set (</w:t>
+      </w:r>
+      <w:r>
+        <w:t>0.1050 -&gt; 0.1280). The independent co-effiecient (c) has decreased by about a third (0.9203 -&gt; 0.6051). This indicates that there is a greater positive relationship between the *total_bill* values and the *tip* values in the new data set. Additionally, in this data set, the ti left by the client is likely to be a higher percentage of the bill’s vaue than in the main dataset.</w:t>
+      </w:r>
+    </w:p>
+    <w:p/>
+    <w:p>
+      <w:r>
+        <w:t>Looking at the selected 4 case values for the bill, with the exception of the first point (9.00), which is lower, all the other tip values are projected to be higher. It should be cautioned that the final two bill values are outside of the range of the values in the new dataset, and may not be extrapolated correctly. The reason for the first data point for the tip being lower is probably due to the reduced value of “c”.</w:t>
+      </w:r>
+    </w:p>
+    <w:p>
+      <w:r>
+        <w:t>[</w:t>
+      </w:r>
+      <w:r>
+        <w:t>New data set descriptions</w:t>
+      </w:r>
+      <w:r>
+        <w:t>](</w:t>
+      </w:r>
+      <w:r>
+        <w:t>New</w:t>
+      </w:r>
+      <w:r>
+        <w:t>_</w:t>
+      </w:r>
+      <w:r>
+        <w:t>data</w:t>
+      </w:r>
+      <w:r>
+        <w:t>_</w:t>
+      </w:r>
+      <w:r>
+        <w:t>set</w:t>
+      </w:r>
+      <w:r>
+        <w:t>_</w:t>
+      </w:r>
+      <w:r>
+        <w:t>descriptions</w:t>
+      </w:r>
+      <w:r>
+        <w:t>)</w:t>
+      </w:r>
+    </w:p>
+    <w:p>
+      <w:r>
+        <w:t>[</w:t>
+      </w:r>
+      <w:r>
+        <w:t>Discussion of new data set</w:t>
+      </w:r>
+      <w:r>
+        <w:t>](</w:t>
+      </w:r>
+      <w:r>
+        <w:t>Discussion</w:t>
+      </w:r>
+      <w:r>
+        <w:t>_</w:t>
+      </w:r>
+      <w:r>
+        <w:t>of</w:t>
+      </w:r>
+      <w:r>
+        <w:t>_</w:t>
+      </w:r>
+      <w:r>
+        <w:t>new</w:t>
+      </w:r>
+      <w:r>
+        <w:t>_</w:t>
+      </w:r>
+      <w:r>
+        <w:t>data</w:t>
+      </w:r>
+      <w:r>
+        <w:t>_</w:t>
+      </w:r>
+      <w:r>
+        <w:t>set</w:t>
+      </w:r>
+      <w:r>
+        <w:t>)</w:t>
+      </w:r>
+    </w:p>
+    <w:p>
+      <w:pPr>
+        <w:pStyle w:val="Heading5"/>
+        <w:shd w:val="clear" w:color="auto" w:fill="FFFFFF"/>
+        <w:spacing w:before="240"/>
+        <w:rPr>
+          <w:rFonts w:ascii="Helvetica" w:hAnsi="Helvetica" w:cs="Helvetica"/>
+          <w:i/>
+          <w:iCs/>
+          <w:color w:val="000000"/>
+          <w:sz w:val="21"/>
+          <w:szCs w:val="21"/>
+        </w:rPr>
+      </w:pPr>
+      <w:r>
+        <w:t>[</w:t>
+      </w:r>
+      <w:r>
+        <w:rPr>
+          <w:rFonts w:ascii="Helvetica" w:hAnsi="Helvetica" w:cs="Helvetica"/>
+          <w:i/>
+          <w:iCs/>
+          <w:color w:val="000000"/>
+          <w:sz w:val="21"/>
+          <w:szCs w:val="21"/>
+        </w:rPr>
+        <w:t xml:space="preserve">General regression </w:t>
+      </w:r>
+      <w:r>
+        <w:rPr>
+          <w:rFonts w:ascii="Helvetica" w:hAnsi="Helvetica" w:cs="Helvetica"/>
+          <w:i/>
+          <w:iCs/>
+          <w:color w:val="000000"/>
+          <w:sz w:val="21"/>
+          <w:szCs w:val="21"/>
+        </w:rPr>
+        <w:t>analysis</w:t>
+      </w:r>
+      <w:r>
+        <w:rPr>
+          <w:rFonts w:ascii="Helvetica" w:hAnsi="Helvetica" w:cs="Helvetica"/>
+          <w:i/>
+          <w:iCs/>
+          <w:color w:val="000000"/>
+          <w:sz w:val="21"/>
+          <w:szCs w:val="21"/>
+        </w:rPr>
+        <w:t xml:space="preserve"> for new data set</w:t>
+      </w:r>
+      <w:r>
+        <w:rPr>
+          <w:rFonts w:ascii="Helvetica" w:hAnsi="Helvetica" w:cs="Helvetica"/>
+          <w:i/>
+          <w:iCs/>
+          <w:color w:val="000000"/>
+          <w:sz w:val="21"/>
+          <w:szCs w:val="21"/>
+        </w:rPr>
+        <w:t>](</w:t>
+      </w:r>
+      <w:r>
+        <w:rPr>
+          <w:rFonts w:ascii="Helvetica" w:hAnsi="Helvetica" w:cs="Helvetica"/>
+          <w:i/>
+          <w:iCs/>
+          <w:color w:val="000000"/>
+          <w:sz w:val="21"/>
+          <w:szCs w:val="21"/>
+        </w:rPr>
+        <w:t>General</w:t>
+      </w:r>
+      <w:r>
+        <w:rPr>
+          <w:rFonts w:ascii="Helvetica" w:hAnsi="Helvetica" w:cs="Helvetica"/>
+          <w:i/>
+          <w:iCs/>
+          <w:color w:val="000000"/>
+          <w:sz w:val="21"/>
+          <w:szCs w:val="21"/>
+        </w:rPr>
+        <w:t>_</w:t>
+      </w:r>
+      <w:r>
+        <w:rPr>
+          <w:rFonts w:ascii="Helvetica" w:hAnsi="Helvetica" w:cs="Helvetica"/>
+          <w:i/>
+          <w:iCs/>
+          <w:color w:val="000000"/>
+          <w:sz w:val="21"/>
+          <w:szCs w:val="21"/>
+        </w:rPr>
+        <w:t>regression</w:t>
+      </w:r>
+      <w:r>
+        <w:rPr>
+          <w:rFonts w:ascii="Helvetica" w:hAnsi="Helvetica" w:cs="Helvetica"/>
+          <w:i/>
+          <w:iCs/>
+          <w:color w:val="000000"/>
+          <w:sz w:val="21"/>
+          <w:szCs w:val="21"/>
+        </w:rPr>
+        <w:t>_</w:t>
+      </w:r>
+      <w:r>
+        <w:rPr>
+          <w:rFonts w:ascii="Helvetica" w:hAnsi="Helvetica" w:cs="Helvetica"/>
+          <w:i/>
+          <w:iCs/>
+          <w:color w:val="000000"/>
+          <w:sz w:val="21"/>
+          <w:szCs w:val="21"/>
+        </w:rPr>
+        <w:t>analysis</w:t>
+      </w:r>
+      <w:r>
+        <w:rPr>
+          <w:rFonts w:ascii="Helvetica" w:hAnsi="Helvetica" w:cs="Helvetica"/>
+          <w:i/>
+          <w:iCs/>
+          <w:color w:val="000000"/>
+          <w:sz w:val="21"/>
+          <w:szCs w:val="21"/>
+        </w:rPr>
+        <w:t>_</w:t>
+      </w:r>
+      <w:r>
+        <w:rPr>
+          <w:rFonts w:ascii="Helvetica" w:hAnsi="Helvetica" w:cs="Helvetica"/>
+          <w:i/>
+          <w:iCs/>
+          <w:color w:val="000000"/>
+          <w:sz w:val="21"/>
+          <w:szCs w:val="21"/>
+        </w:rPr>
+        <w:t>for</w:t>
+      </w:r>
+      <w:r>
+        <w:rPr>
+          <w:rFonts w:ascii="Helvetica" w:hAnsi="Helvetica" w:cs="Helvetica"/>
+          <w:i/>
+          <w:iCs/>
+          <w:color w:val="000000"/>
+          <w:sz w:val="21"/>
+          <w:szCs w:val="21"/>
+        </w:rPr>
+        <w:t>_</w:t>
+      </w:r>
+      <w:r>
+        <w:rPr>
+          <w:rFonts w:ascii="Helvetica" w:hAnsi="Helvetica" w:cs="Helvetica"/>
+          <w:i/>
+          <w:iCs/>
+          <w:color w:val="000000"/>
+          <w:sz w:val="21"/>
+          <w:szCs w:val="21"/>
+        </w:rPr>
+        <w:t>new</w:t>
+      </w:r>
+      <w:r>
+        <w:rPr>
+          <w:rFonts w:ascii="Helvetica" w:hAnsi="Helvetica" w:cs="Helvetica"/>
+          <w:i/>
+          <w:iCs/>
+          <w:color w:val="000000"/>
+          <w:sz w:val="21"/>
+          <w:szCs w:val="21"/>
+        </w:rPr>
+        <w:t>_</w:t>
+      </w:r>
+      <w:r>
+        <w:rPr>
+          <w:rFonts w:ascii="Helvetica" w:hAnsi="Helvetica" w:cs="Helvetica"/>
+          <w:i/>
+          <w:iCs/>
+          <w:color w:val="000000"/>
+          <w:sz w:val="21"/>
+          <w:szCs w:val="21"/>
+        </w:rPr>
+        <w:t>data</w:t>
+      </w:r>
+      <w:r>
+        <w:rPr>
+          <w:rFonts w:ascii="Helvetica" w:hAnsi="Helvetica" w:cs="Helvetica"/>
+          <w:i/>
+          <w:iCs/>
+          <w:color w:val="000000"/>
+          <w:sz w:val="21"/>
+          <w:szCs w:val="21"/>
+        </w:rPr>
+        <w:t>_</w:t>
+      </w:r>
+      <w:r>
+        <w:rPr>
+          <w:rFonts w:ascii="Helvetica" w:hAnsi="Helvetica" w:cs="Helvetica"/>
+          <w:i/>
+          <w:iCs/>
+          <w:color w:val="000000"/>
+          <w:sz w:val="21"/>
+          <w:szCs w:val="21"/>
+        </w:rPr>
+        <w:t>set</w:t>
+      </w:r>
+      <w:r>
+        <w:rPr>
+          <w:rFonts w:ascii="Helvetica" w:hAnsi="Helvetica" w:cs="Helvetica"/>
+          <w:i/>
+          <w:iCs/>
+          <w:color w:val="000000"/>
+          <w:sz w:val="21"/>
+          <w:szCs w:val="21"/>
+        </w:rPr>
+        <w:t>)</w:t>
       </w:r>
     </w:p>
     <w:p>
@@ -2307,6 +2784,26 @@
       <w:lang w:val="en-US"/>
     </w:rPr>
   </w:style>
+  <w:style w:type="paragraph" w:styleId="Heading5">
+    <w:name w:val="heading 5"/>
+    <w:basedOn w:val="Normal"/>
+    <w:next w:val="Normal"/>
+    <w:link w:val="Heading5Char"/>
+    <w:uiPriority w:val="9"/>
+    <w:unhideWhenUsed/>
+    <w:qFormat/>
+    <w:rsid w:val="000037D6"/>
+    <w:pPr>
+      <w:keepNext/>
+      <w:keepLines/>
+      <w:spacing w:before="40" w:after="0"/>
+      <w:outlineLvl w:val="4"/>
+    </w:pPr>
+    <w:rPr>
+      <w:rFonts w:asciiTheme="majorHAnsi" w:eastAsiaTheme="majorEastAsia" w:hAnsiTheme="majorHAnsi" w:cstheme="majorBidi"/>
+      <w:color w:val="2E74B5" w:themeColor="accent1" w:themeShade="BF"/>
+    </w:rPr>
+  </w:style>
   <w:style w:type="character" w:default="1" w:styleId="DefaultParagraphFont">
     <w:name w:val="Default Paragraph Font"/>
     <w:uiPriority w:val="1"/>
@@ -2426,6 +2923,17 @@
     <w:name w:val="site-tagline"/>
     <w:basedOn w:val="DefaultParagraphFont"/>
     <w:rsid w:val="008B7B53"/>
+  </w:style>
+  <w:style w:type="character" w:customStyle="1" w:styleId="Heading5Char">
+    <w:name w:val="Heading 5 Char"/>
+    <w:basedOn w:val="DefaultParagraphFont"/>
+    <w:link w:val="Heading5"/>
+    <w:uiPriority w:val="9"/>
+    <w:rsid w:val="000037D6"/>
+    <w:rPr>
+      <w:rFonts w:asciiTheme="majorHAnsi" w:eastAsiaTheme="majorEastAsia" w:hAnsiTheme="majorHAnsi" w:cstheme="majorBidi"/>
+      <w:color w:val="2E74B5" w:themeColor="accent1" w:themeShade="BF"/>
+    </w:rPr>
   </w:style>
 </w:styles>
 </file>
@@ -3212,7 +3720,7 @@
 </file>
 
 <file path=customXml/itemProps1.xml><?xml version="1.0" encoding="utf-8"?>
-<ds:datastoreItem xmlns:ds="http://schemas.openxmlformats.org/officeDocument/2006/customXml" ds:itemID="{73D10371-92D8-4346-85EE-44FF09907872}">
+<ds:datastoreItem xmlns:ds="http://schemas.openxmlformats.org/officeDocument/2006/customXml" ds:itemID="{E07070CE-4F54-45BA-A1F7-625BBEC0450F}">
   <ds:schemaRefs>
     <ds:schemaRef ds:uri="http://schemas.openxmlformats.org/officeDocument/2006/bibliography"/>
   </ds:schemaRefs>

</xml_diff>

<commit_message>
Last of the code
</commit_message>
<xml_diff>
--- a/Writing dp.docx
+++ b/Writing dp.docx
@@ -1368,12 +1368,6 @@
           </w:r>
           <w:r>
             <w:fldChar w:fldCharType="separate"/>
-          </w:r>
-          <w:r>
-            <w:rPr>
-              <w:noProof/>
-            </w:rPr>
-            <w:t xml:space="preserve"> </w:t>
           </w:r>
           <w:r>
             <w:rPr>
@@ -1737,10 +1731,7 @@
         <w:t>ue than in the main dataset.</w:t>
       </w:r>
     </w:p>
-    <w:p>
-      <w:bookmarkStart w:id="0" w:name="_GoBack"/>
-      <w:bookmarkEnd w:id="0"/>
-    </w:p>
+    <w:p/>
     <w:p>
       <w:r>
         <w:t xml:space="preserve">Looking at the selected 4 case values for the bill, with the exception of the first point (9.00), which is lower, all the other tip values are projected to be higher. It should be cautioned that the final </w:t>
@@ -1774,7 +1765,34 @@
         <w:t xml:space="preserve"> of service (e.g. lunch vs dinner service). </w:t>
       </w:r>
     </w:p>
-    <w:p/>
+    <w:p>
+      <w:sdt>
+        <w:sdtPr>
+          <w:id w:val="642712210"/>
+          <w:citation/>
+        </w:sdtPr>
+        <w:sdtContent>
+          <w:r>
+            <w:fldChar w:fldCharType="begin"/>
+          </w:r>
+          <w:r>
+            <w:instrText xml:space="preserve"> CITATION gib18 \l 6153 </w:instrText>
+          </w:r>
+          <w:r>
+            <w:fldChar w:fldCharType="separate"/>
+          </w:r>
+          <w:r>
+            <w:rPr>
+              <w:noProof/>
+            </w:rPr>
+            <w:t>(gibbone, 2018)</w:t>
+          </w:r>
+          <w:r>
+            <w:fldChar w:fldCharType="end"/>
+          </w:r>
+        </w:sdtContent>
+      </w:sdt>
+    </w:p>
     <w:p>
       <w:r>
         <w:t xml:space="preserve">Looking at the statistics of the </w:t>
@@ -1892,6 +1910,13 @@
     </w:p>
     <w:sdt>
       <w:sdtPr>
+        <w:id w:val="-1713963095"/>
+        <w:docPartObj>
+          <w:docPartGallery w:val="Bibliographies"/>
+          <w:docPartUnique/>
+        </w:docPartObj>
+      </w:sdtPr>
+      <w:sdtEndPr>
         <w:rPr>
           <w:rFonts w:asciiTheme="minorHAnsi" w:eastAsiaTheme="minorHAnsi" w:hAnsiTheme="minorHAnsi" w:cstheme="minorBidi"/>
           <w:color w:val="auto"/>
@@ -1899,13 +1924,7 @@
           <w:szCs w:val="22"/>
           <w:lang w:val="en-IE"/>
         </w:rPr>
-        <w:id w:val="-1548445652"/>
-        <w:docPartObj>
-          <w:docPartGallery w:val="Bibliographies"/>
-          <w:docPartUnique/>
-        </w:docPartObj>
-      </w:sdtPr>
-      <w:sdtEndPr/>
+      </w:sdtEndPr>
       <w:sdtContent>
         <w:p>
           <w:pPr>
@@ -1915,9 +1934,1442 @@
             <w:t>Bibliography</w:t>
           </w:r>
         </w:p>
-        <w:p/>
+        <w:sdt>
+          <w:sdtPr>
+            <w:id w:val="111145805"/>
+            <w:bibliography/>
+          </w:sdtPr>
+          <w:sdtContent>
+            <w:p>
+              <w:pPr>
+                <w:pStyle w:val="Bibliography"/>
+                <w:rPr>
+                  <w:noProof/>
+                  <w:sz w:val="24"/>
+                  <w:szCs w:val="24"/>
+                  <w:lang w:val="en-US"/>
+                </w:rPr>
+              </w:pPr>
+              <w:r>
+                <w:fldChar w:fldCharType="begin"/>
+              </w:r>
+              <w:r>
+                <w:instrText xml:space="preserve"> BIBLIOGRAPHY </w:instrText>
+              </w:r>
+              <w:r>
+                <w:fldChar w:fldCharType="separate"/>
+              </w:r>
+              <w:r>
+                <w:rPr>
+                  <w:noProof/>
+                  <w:lang w:val="en-US"/>
+                </w:rPr>
+                <w:t xml:space="preserve">AniktRai01, 2019. </w:t>
+              </w:r>
+              <w:r>
+                <w:rPr>
+                  <w:i/>
+                  <w:iCs/>
+                  <w:noProof/>
+                  <w:lang w:val="en-US"/>
+                </w:rPr>
+                <w:t xml:space="preserve">Selecting rows in pandas DataFrame based on conditions. </w:t>
+              </w:r>
+              <w:r>
+                <w:rPr>
+                  <w:noProof/>
+                  <w:lang w:val="en-US"/>
+                </w:rPr>
+                <w:t xml:space="preserve">[Online] </w:t>
+              </w:r>
+              <w:r>
+                <w:rPr>
+                  <w:noProof/>
+                  <w:lang w:val="en-US"/>
+                </w:rPr>
+                <w:br/>
+                <w:t xml:space="preserve">Available at: </w:t>
+              </w:r>
+              <w:r>
+                <w:rPr>
+                  <w:noProof/>
+                  <w:u w:val="single"/>
+                  <w:lang w:val="en-US"/>
+                </w:rPr>
+                <w:t>https://www.geeksforgeeks.org/selecting-rows-in-pandas-dataframe-based-on-conditions/</w:t>
+              </w:r>
+              <w:r>
+                <w:rPr>
+                  <w:noProof/>
+                  <w:lang w:val="en-US"/>
+                </w:rPr>
+                <w:br/>
+                <w:t>[Accessed 1 November 2019].</w:t>
+              </w:r>
+            </w:p>
+            <w:p>
+              <w:pPr>
+                <w:pStyle w:val="Bibliography"/>
+                <w:rPr>
+                  <w:noProof/>
+                  <w:lang w:val="en-US"/>
+                </w:rPr>
+              </w:pPr>
+              <w:r>
+                <w:rPr>
+                  <w:noProof/>
+                  <w:lang w:val="en-US"/>
+                </w:rPr>
+                <w:t xml:space="preserve">Case, E., 2015. </w:t>
+              </w:r>
+              <w:r>
+                <w:rPr>
+                  <w:i/>
+                  <w:iCs/>
+                  <w:noProof/>
+                  <w:lang w:val="en-US"/>
+                </w:rPr>
+                <w:t xml:space="preserve">Introduction to Seaborn. </w:t>
+              </w:r>
+              <w:r>
+                <w:rPr>
+                  <w:noProof/>
+                  <w:lang w:val="en-US"/>
+                </w:rPr>
+                <w:t xml:space="preserve">[Online] </w:t>
+              </w:r>
+              <w:r>
+                <w:rPr>
+                  <w:noProof/>
+                  <w:lang w:val="en-US"/>
+                </w:rPr>
+                <w:br/>
+                <w:t xml:space="preserve">Available at: </w:t>
+              </w:r>
+              <w:r>
+                <w:rPr>
+                  <w:noProof/>
+                  <w:u w:val="single"/>
+                  <w:lang w:val="en-US"/>
+                </w:rPr>
+                <w:t>https://s3.amazonaws.com/assets.datacamp.com/production/course_15192/slides/chapter1.pdf</w:t>
+              </w:r>
+              <w:r>
+                <w:rPr>
+                  <w:noProof/>
+                  <w:lang w:val="en-US"/>
+                </w:rPr>
+                <w:br/>
+                <w:t>[Accessed 31 October 2019].</w:t>
+              </w:r>
+            </w:p>
+            <w:p>
+              <w:pPr>
+                <w:pStyle w:val="Bibliography"/>
+                <w:rPr>
+                  <w:noProof/>
+                  <w:lang w:val="en-US"/>
+                </w:rPr>
+              </w:pPr>
+              <w:r>
+                <w:rPr>
+                  <w:noProof/>
+                  <w:lang w:val="en-US"/>
+                </w:rPr>
+                <w:t xml:space="preserve">Chubarov, D., 2017. </w:t>
+              </w:r>
+              <w:r>
+                <w:rPr>
+                  <w:i/>
+                  <w:iCs/>
+                  <w:noProof/>
+                  <w:lang w:val="en-US"/>
+                </w:rPr>
+                <w:t xml:space="preserve">how to use Numpy.polyfit to plot trend. </w:t>
+              </w:r>
+              <w:r>
+                <w:rPr>
+                  <w:noProof/>
+                  <w:lang w:val="en-US"/>
+                </w:rPr>
+                <w:t xml:space="preserve">[Online] </w:t>
+              </w:r>
+              <w:r>
+                <w:rPr>
+                  <w:noProof/>
+                  <w:lang w:val="en-US"/>
+                </w:rPr>
+                <w:br/>
+                <w:t xml:space="preserve">Available at: </w:t>
+              </w:r>
+              <w:r>
+                <w:rPr>
+                  <w:noProof/>
+                  <w:u w:val="single"/>
+                  <w:lang w:val="en-US"/>
+                </w:rPr>
+                <w:t>https://stackoverflow.com/questions/46627629/how-to-use-numpy-polyfit-to-plot-trend</w:t>
+              </w:r>
+              <w:r>
+                <w:rPr>
+                  <w:noProof/>
+                  <w:lang w:val="en-US"/>
+                </w:rPr>
+                <w:br/>
+                <w:t>[Accessed 10 November 2019].</w:t>
+              </w:r>
+            </w:p>
+            <w:p>
+              <w:pPr>
+                <w:pStyle w:val="Bibliography"/>
+                <w:rPr>
+                  <w:noProof/>
+                  <w:lang w:val="en-US"/>
+                </w:rPr>
+              </w:pPr>
+              <w:r>
+                <w:rPr>
+                  <w:noProof/>
+                  <w:lang w:val="en-US"/>
+                </w:rPr>
+                <w:t xml:space="preserve">Donges, N., 2018. </w:t>
+              </w:r>
+              <w:r>
+                <w:rPr>
+                  <w:i/>
+                  <w:iCs/>
+                  <w:noProof/>
+                  <w:lang w:val="en-US"/>
+                </w:rPr>
+                <w:t xml:space="preserve">Intro to Descriptive Statistics. </w:t>
+              </w:r>
+              <w:r>
+                <w:rPr>
+                  <w:noProof/>
+                  <w:lang w:val="en-US"/>
+                </w:rPr>
+                <w:t xml:space="preserve">[Online] </w:t>
+              </w:r>
+              <w:r>
+                <w:rPr>
+                  <w:noProof/>
+                  <w:lang w:val="en-US"/>
+                </w:rPr>
+                <w:br/>
+                <w:t xml:space="preserve">Available at: </w:t>
+              </w:r>
+              <w:r>
+                <w:rPr>
+                  <w:noProof/>
+                  <w:u w:val="single"/>
+                  <w:lang w:val="en-US"/>
+                </w:rPr>
+                <w:t>https://towardsdatascience.com/intro-to-descriptive-statistics-252e9c464ac9</w:t>
+              </w:r>
+              <w:r>
+                <w:rPr>
+                  <w:noProof/>
+                  <w:lang w:val="en-US"/>
+                </w:rPr>
+                <w:br/>
+                <w:t>[Accessed 24 October 2019].</w:t>
+              </w:r>
+            </w:p>
+            <w:p>
+              <w:pPr>
+                <w:pStyle w:val="Bibliography"/>
+                <w:rPr>
+                  <w:noProof/>
+                  <w:lang w:val="en-US"/>
+                </w:rPr>
+              </w:pPr>
+              <w:r>
+                <w:rPr>
+                  <w:noProof/>
+                  <w:lang w:val="en-US"/>
+                </w:rPr>
+                <w:lastRenderedPageBreak/>
+                <w:t xml:space="preserve">Doshi, S., 2019. </w:t>
+              </w:r>
+              <w:r>
+                <w:rPr>
+                  <w:i/>
+                  <w:iCs/>
+                  <w:noProof/>
+                  <w:lang w:val="en-US"/>
+                </w:rPr>
+                <w:t xml:space="preserve">Analyze the data through data visualization using Seaborn. </w:t>
+              </w:r>
+              <w:r>
+                <w:rPr>
+                  <w:noProof/>
+                  <w:lang w:val="en-US"/>
+                </w:rPr>
+                <w:t xml:space="preserve">[Online] </w:t>
+              </w:r>
+              <w:r>
+                <w:rPr>
+                  <w:noProof/>
+                  <w:lang w:val="en-US"/>
+                </w:rPr>
+                <w:br/>
+                <w:t xml:space="preserve">Available at: </w:t>
+              </w:r>
+              <w:r>
+                <w:rPr>
+                  <w:noProof/>
+                  <w:u w:val="single"/>
+                  <w:lang w:val="en-US"/>
+                </w:rPr>
+                <w:t>https://towardsdatascience.com/analyze-the-data-through-data-visualization-using-seaborn-255e1cd3948e</w:t>
+              </w:r>
+              <w:r>
+                <w:rPr>
+                  <w:noProof/>
+                  <w:lang w:val="en-US"/>
+                </w:rPr>
+                <w:br/>
+                <w:t>[Accessed 31 October 2019].</w:t>
+              </w:r>
+            </w:p>
+            <w:p>
+              <w:pPr>
+                <w:pStyle w:val="Bibliography"/>
+                <w:rPr>
+                  <w:noProof/>
+                  <w:lang w:val="en-US"/>
+                </w:rPr>
+              </w:pPr>
+              <w:r>
+                <w:rPr>
+                  <w:noProof/>
+                  <w:lang w:val="en-US"/>
+                </w:rPr>
+                <w:t xml:space="preserve">Drawing From Data, 2019. </w:t>
+              </w:r>
+              <w:r>
+                <w:rPr>
+                  <w:i/>
+                  <w:iCs/>
+                  <w:noProof/>
+                  <w:lang w:val="en-US"/>
+                </w:rPr>
+                <w:t xml:space="preserve">Manipulating, visualising, and making sense of data with python. </w:t>
+              </w:r>
+              <w:r>
+                <w:rPr>
+                  <w:noProof/>
+                  <w:lang w:val="en-US"/>
+                </w:rPr>
+                <w:t xml:space="preserve">[Online] </w:t>
+              </w:r>
+              <w:r>
+                <w:rPr>
+                  <w:noProof/>
+                  <w:lang w:val="en-US"/>
+                </w:rPr>
+                <w:br/>
+                <w:t xml:space="preserve">Available at: </w:t>
+              </w:r>
+              <w:r>
+                <w:rPr>
+                  <w:noProof/>
+                  <w:u w:val="single"/>
+                  <w:lang w:val="en-US"/>
+                </w:rPr>
+                <w:t>https://www.drawingfromdata.com/filter-transform-group-with-pandas</w:t>
+              </w:r>
+              <w:r>
+                <w:rPr>
+                  <w:noProof/>
+                  <w:lang w:val="en-US"/>
+                </w:rPr>
+                <w:br/>
+                <w:t>[Accessed 13 ovember 2019].</w:t>
+              </w:r>
+            </w:p>
+            <w:p>
+              <w:pPr>
+                <w:pStyle w:val="Bibliography"/>
+                <w:rPr>
+                  <w:noProof/>
+                  <w:lang w:val="en-US"/>
+                </w:rPr>
+              </w:pPr>
+              <w:r>
+                <w:rPr>
+                  <w:noProof/>
+                  <w:lang w:val="en-US"/>
+                </w:rPr>
+                <w:t xml:space="preserve">Elite Data Science, 20019. </w:t>
+              </w:r>
+              <w:r>
+                <w:rPr>
+                  <w:i/>
+                  <w:iCs/>
+                  <w:noProof/>
+                  <w:lang w:val="en-US"/>
+                </w:rPr>
+                <w:t xml:space="preserve">The Ultimate Python Seaborn Tutorial: Gotta Catch ‘Em All. </w:t>
+              </w:r>
+              <w:r>
+                <w:rPr>
+                  <w:noProof/>
+                  <w:lang w:val="en-US"/>
+                </w:rPr>
+                <w:t xml:space="preserve">[Online] </w:t>
+              </w:r>
+              <w:r>
+                <w:rPr>
+                  <w:noProof/>
+                  <w:lang w:val="en-US"/>
+                </w:rPr>
+                <w:br/>
+                <w:t xml:space="preserve">Available at: </w:t>
+              </w:r>
+              <w:r>
+                <w:rPr>
+                  <w:noProof/>
+                  <w:u w:val="single"/>
+                  <w:lang w:val="en-US"/>
+                </w:rPr>
+                <w:t>https://elitedatascience.com/python-seaborn-tutorial</w:t>
+              </w:r>
+              <w:r>
+                <w:rPr>
+                  <w:noProof/>
+                  <w:lang w:val="en-US"/>
+                </w:rPr>
+                <w:br/>
+                <w:t>[Accessed 2 November 2019].</w:t>
+              </w:r>
+            </w:p>
+            <w:p>
+              <w:pPr>
+                <w:pStyle w:val="Bibliography"/>
+                <w:rPr>
+                  <w:noProof/>
+                  <w:lang w:val="en-US"/>
+                </w:rPr>
+              </w:pPr>
+              <w:r>
+                <w:rPr>
+                  <w:noProof/>
+                  <w:lang w:val="en-US"/>
+                </w:rPr>
+                <w:t xml:space="preserve">gibbone, 2018. </w:t>
+              </w:r>
+              <w:r>
+                <w:rPr>
+                  <w:i/>
+                  <w:iCs/>
+                  <w:noProof/>
+                  <w:lang w:val="en-US"/>
+                </w:rPr>
+                <w:t xml:space="preserve">Jupyter notebook display two pandas tables side by side. </w:t>
+              </w:r>
+              <w:r>
+                <w:rPr>
+                  <w:noProof/>
+                  <w:lang w:val="en-US"/>
+                </w:rPr>
+                <w:t xml:space="preserve">[Online] </w:t>
+              </w:r>
+              <w:r>
+                <w:rPr>
+                  <w:noProof/>
+                  <w:lang w:val="en-US"/>
+                </w:rPr>
+                <w:br/>
+                <w:t xml:space="preserve">Available at: </w:t>
+              </w:r>
+              <w:r>
+                <w:rPr>
+                  <w:noProof/>
+                  <w:u w:val="single"/>
+                  <w:lang w:val="en-US"/>
+                </w:rPr>
+                <w:t>https://stackoverflow.com/a/50899244/4430536</w:t>
+              </w:r>
+              <w:r>
+                <w:rPr>
+                  <w:noProof/>
+                  <w:lang w:val="en-US"/>
+                </w:rPr>
+                <w:br/>
+                <w:t>[Accessed 20 November 2019].</w:t>
+              </w:r>
+            </w:p>
+            <w:p>
+              <w:pPr>
+                <w:pStyle w:val="Bibliography"/>
+                <w:rPr>
+                  <w:noProof/>
+                  <w:lang w:val="en-US"/>
+                </w:rPr>
+              </w:pPr>
+              <w:r>
+                <w:rPr>
+                  <w:noProof/>
+                  <w:lang w:val="en-US"/>
+                </w:rPr>
+                <w:t xml:space="preserve">GoodData Documentation, 2019. </w:t>
+              </w:r>
+              <w:r>
+                <w:rPr>
+                  <w:i/>
+                  <w:iCs/>
+                  <w:noProof/>
+                  <w:lang w:val="en-US"/>
+                </w:rPr>
+                <w:t xml:space="preserve">Normality Testing - Skewness and Kurtosis. </w:t>
+              </w:r>
+              <w:r>
+                <w:rPr>
+                  <w:noProof/>
+                  <w:lang w:val="en-US"/>
+                </w:rPr>
+                <w:t xml:space="preserve">[Online] </w:t>
+              </w:r>
+              <w:r>
+                <w:rPr>
+                  <w:noProof/>
+                  <w:lang w:val="en-US"/>
+                </w:rPr>
+                <w:br/>
+                <w:t xml:space="preserve">Available at: </w:t>
+              </w:r>
+              <w:r>
+                <w:rPr>
+                  <w:noProof/>
+                  <w:u w:val="single"/>
+                  <w:lang w:val="en-US"/>
+                </w:rPr>
+                <w:t>https://help.gooddata.com/doc/en/reporting-and-dashboards/maql-analytical-query-language/maql-expression-reference/aggregation-functions/statistical-functions/predictive-statistical-use-cases/normality-testing-skewness-and-kurtosis</w:t>
+              </w:r>
+              <w:r>
+                <w:rPr>
+                  <w:noProof/>
+                  <w:lang w:val="en-US"/>
+                </w:rPr>
+                <w:br/>
+                <w:t>[Accessed 31 October 2019].</w:t>
+              </w:r>
+            </w:p>
+            <w:p>
+              <w:pPr>
+                <w:pStyle w:val="Bibliography"/>
+                <w:rPr>
+                  <w:noProof/>
+                  <w:lang w:val="en-US"/>
+                </w:rPr>
+              </w:pPr>
+              <w:r>
+                <w:rPr>
+                  <w:noProof/>
+                  <w:lang w:val="en-US"/>
+                </w:rPr>
+                <w:t xml:space="preserve">gsdev, 2019. </w:t>
+              </w:r>
+              <w:r>
+                <w:rPr>
+                  <w:i/>
+                  <w:iCs/>
+                  <w:noProof/>
+                  <w:lang w:val="en-US"/>
+                </w:rPr>
+                <w:t xml:space="preserve">Python Data Visualisation using Seaborn. </w:t>
+              </w:r>
+              <w:r>
+                <w:rPr>
+                  <w:noProof/>
+                  <w:lang w:val="en-US"/>
+                </w:rPr>
+                <w:t xml:space="preserve">[Online] </w:t>
+              </w:r>
+              <w:r>
+                <w:rPr>
+                  <w:noProof/>
+                  <w:lang w:val="en-US"/>
+                </w:rPr>
+                <w:br/>
+                <w:t xml:space="preserve">Available at: </w:t>
+              </w:r>
+              <w:r>
+                <w:rPr>
+                  <w:noProof/>
+                  <w:u w:val="single"/>
+                  <w:lang w:val="en-US"/>
+                </w:rPr>
+                <w:t>https://grindsquare.co.za/python-data-visualisation-using-seaborn/</w:t>
+              </w:r>
+              <w:r>
+                <w:rPr>
+                  <w:noProof/>
+                  <w:lang w:val="en-US"/>
+                </w:rPr>
+                <w:br/>
+                <w:t>[Accessed 1 November 2019].</w:t>
+              </w:r>
+            </w:p>
+            <w:p>
+              <w:pPr>
+                <w:pStyle w:val="Bibliography"/>
+                <w:rPr>
+                  <w:noProof/>
+                  <w:lang w:val="en-US"/>
+                </w:rPr>
+              </w:pPr>
+              <w:r>
+                <w:rPr>
+                  <w:noProof/>
+                  <w:lang w:val="en-US"/>
+                </w:rPr>
+                <w:t xml:space="preserve">Jain, R., 2017. </w:t>
+              </w:r>
+              <w:r>
+                <w:rPr>
+                  <w:i/>
+                  <w:iCs/>
+                  <w:noProof/>
+                  <w:lang w:val="en-US"/>
+                </w:rPr>
+                <w:t xml:space="preserve">seaborn_tips_dataset. </w:t>
+              </w:r>
+              <w:r>
+                <w:rPr>
+                  <w:noProof/>
+                  <w:lang w:val="en-US"/>
+                </w:rPr>
+                <w:t xml:space="preserve">[Online] </w:t>
+              </w:r>
+              <w:r>
+                <w:rPr>
+                  <w:noProof/>
+                  <w:lang w:val="en-US"/>
+                </w:rPr>
+                <w:br/>
+                <w:t xml:space="preserve">Available at: </w:t>
+              </w:r>
+              <w:r>
+                <w:rPr>
+                  <w:noProof/>
+                  <w:u w:val="single"/>
+                  <w:lang w:val="en-US"/>
+                </w:rPr>
+                <w:t>https://www.kaggle.com/ranjeetjain3/seaborn-tips-dataset</w:t>
+              </w:r>
+              <w:r>
+                <w:rPr>
+                  <w:noProof/>
+                  <w:lang w:val="en-US"/>
+                </w:rPr>
+                <w:br/>
+                <w:t>[Accessed 31 October 2019].</w:t>
+              </w:r>
+            </w:p>
+            <w:p>
+              <w:pPr>
+                <w:pStyle w:val="Bibliography"/>
+                <w:rPr>
+                  <w:noProof/>
+                  <w:lang w:val="en-US"/>
+                </w:rPr>
+              </w:pPr>
+              <w:r>
+                <w:rPr>
+                  <w:noProof/>
+                  <w:lang w:val="en-US"/>
+                </w:rPr>
+                <w:t xml:space="preserve">Koehler, J., 2018. </w:t>
+              </w:r>
+              <w:r>
+                <w:rPr>
+                  <w:i/>
+                  <w:iCs/>
+                  <w:noProof/>
+                  <w:lang w:val="en-US"/>
+                </w:rPr>
+                <w:t xml:space="preserve">Exploring Distributions with Pandas and Seaborn. </w:t>
+              </w:r>
+              <w:r>
+                <w:rPr>
+                  <w:noProof/>
+                  <w:lang w:val="en-US"/>
+                </w:rPr>
+                <w:t xml:space="preserve">[Online] </w:t>
+              </w:r>
+              <w:r>
+                <w:rPr>
+                  <w:noProof/>
+                  <w:lang w:val="en-US"/>
+                </w:rPr>
+                <w:br/>
+                <w:t xml:space="preserve">Available at: </w:t>
+              </w:r>
+              <w:r>
+                <w:rPr>
+                  <w:noProof/>
+                  <w:u w:val="single"/>
+                  <w:lang w:val="en-US"/>
+                </w:rPr>
+                <w:t>https://sphinx-dat.readthedocs.io/en/latest/02-01-exploring-distributions.html</w:t>
+              </w:r>
+              <w:r>
+                <w:rPr>
+                  <w:noProof/>
+                  <w:lang w:val="en-US"/>
+                </w:rPr>
+                <w:br/>
+                <w:t>[Accessed 14 November 2019].</w:t>
+              </w:r>
+            </w:p>
+            <w:p>
+              <w:pPr>
+                <w:pStyle w:val="Bibliography"/>
+                <w:rPr>
+                  <w:noProof/>
+                  <w:lang w:val="en-US"/>
+                </w:rPr>
+              </w:pPr>
+              <w:r>
+                <w:rPr>
+                  <w:noProof/>
+                  <w:lang w:val="en-US"/>
+                </w:rPr>
+                <w:t xml:space="preserve">Liu, Q., 2016. </w:t>
+              </w:r>
+              <w:r>
+                <w:rPr>
+                  <w:i/>
+                  <w:iCs/>
+                  <w:noProof/>
+                  <w:lang w:val="en-US"/>
+                </w:rPr>
+                <w:t xml:space="preserve">how to use pandas filter with IQR?. </w:t>
+              </w:r>
+              <w:r>
+                <w:rPr>
+                  <w:noProof/>
+                  <w:lang w:val="en-US"/>
+                </w:rPr>
+                <w:t xml:space="preserve">[Online] </w:t>
+              </w:r>
+              <w:r>
+                <w:rPr>
+                  <w:noProof/>
+                  <w:lang w:val="en-US"/>
+                </w:rPr>
+                <w:br/>
+                <w:t xml:space="preserve">Available at: </w:t>
+              </w:r>
+              <w:r>
+                <w:rPr>
+                  <w:noProof/>
+                  <w:u w:val="single"/>
+                  <w:lang w:val="en-US"/>
+                </w:rPr>
+                <w:t>https://stackoverflow.com/questions/34782063/how-to-use-pandas-filter-with-iqr</w:t>
+              </w:r>
+              <w:r>
+                <w:rPr>
+                  <w:noProof/>
+                  <w:lang w:val="en-US"/>
+                </w:rPr>
+                <w:br/>
+                <w:t>[Accessed 21 October 2019].</w:t>
+              </w:r>
+            </w:p>
+            <w:p>
+              <w:pPr>
+                <w:pStyle w:val="Bibliography"/>
+                <w:rPr>
+                  <w:noProof/>
+                  <w:lang w:val="en-US"/>
+                </w:rPr>
+              </w:pPr>
+              <w:r>
+                <w:rPr>
+                  <w:noProof/>
+                  <w:lang w:val="en-US"/>
+                </w:rPr>
+                <w:t xml:space="preserve">McNeese, B., 2016. </w:t>
+              </w:r>
+              <w:r>
+                <w:rPr>
+                  <w:i/>
+                  <w:iCs/>
+                  <w:noProof/>
+                  <w:lang w:val="en-US"/>
+                </w:rPr>
+                <w:t xml:space="preserve">Are the Skewness and Kurtosis Useful Statistics?. </w:t>
+              </w:r>
+              <w:r>
+                <w:rPr>
+                  <w:noProof/>
+                  <w:lang w:val="en-US"/>
+                </w:rPr>
+                <w:t xml:space="preserve">[Online] </w:t>
+              </w:r>
+              <w:r>
+                <w:rPr>
+                  <w:noProof/>
+                  <w:lang w:val="en-US"/>
+                </w:rPr>
+                <w:br/>
+                <w:t xml:space="preserve">Available at: </w:t>
+              </w:r>
+              <w:r>
+                <w:rPr>
+                  <w:noProof/>
+                  <w:u w:val="single"/>
+                  <w:lang w:val="en-US"/>
+                </w:rPr>
+                <w:t>https://www.spcforexcel.com/knowledge/basic-statistics/are-skewness-and-kurtosis-useful-statistics#kurtosis</w:t>
+              </w:r>
+              <w:r>
+                <w:rPr>
+                  <w:noProof/>
+                  <w:lang w:val="en-US"/>
+                </w:rPr>
+                <w:br/>
+                <w:t>[Accessed 23 November 2019].</w:t>
+              </w:r>
+            </w:p>
+            <w:p>
+              <w:pPr>
+                <w:pStyle w:val="Bibliography"/>
+                <w:rPr>
+                  <w:noProof/>
+                  <w:lang w:val="en-US"/>
+                </w:rPr>
+              </w:pPr>
+              <w:r>
+                <w:rPr>
+                  <w:noProof/>
+                  <w:lang w:val="en-US"/>
+                </w:rPr>
+                <w:t xml:space="preserve">Narkhede, S., 2018. </w:t>
+              </w:r>
+              <w:r>
+                <w:rPr>
+                  <w:i/>
+                  <w:iCs/>
+                  <w:noProof/>
+                  <w:lang w:val="en-US"/>
+                </w:rPr>
+                <w:t xml:space="preserve">Understanding descriptive statistics. </w:t>
+              </w:r>
+              <w:r>
+                <w:rPr>
+                  <w:noProof/>
+                  <w:lang w:val="en-US"/>
+                </w:rPr>
+                <w:t xml:space="preserve">[Online] </w:t>
+              </w:r>
+              <w:r>
+                <w:rPr>
+                  <w:noProof/>
+                  <w:lang w:val="en-US"/>
+                </w:rPr>
+                <w:br/>
+                <w:t xml:space="preserve">Available at: </w:t>
+              </w:r>
+              <w:r>
+                <w:rPr>
+                  <w:noProof/>
+                  <w:u w:val="single"/>
+                  <w:lang w:val="en-US"/>
+                </w:rPr>
+                <w:t>https://towardsdatascience.com/understanding-descriptive-statistics-c9c2b0641291</w:t>
+              </w:r>
+              <w:r>
+                <w:rPr>
+                  <w:noProof/>
+                  <w:lang w:val="en-US"/>
+                </w:rPr>
+                <w:br/>
+                <w:t>[Accessed 31 October 2019].</w:t>
+              </w:r>
+            </w:p>
+            <w:p>
+              <w:pPr>
+                <w:pStyle w:val="Bibliography"/>
+                <w:rPr>
+                  <w:noProof/>
+                  <w:lang w:val="en-US"/>
+                </w:rPr>
+              </w:pPr>
+              <w:r>
+                <w:rPr>
+                  <w:noProof/>
+                  <w:lang w:val="en-US"/>
+                </w:rPr>
+                <w:t xml:space="preserve">Python for data science, 2019. </w:t>
+              </w:r>
+              <w:r>
+                <w:rPr>
+                  <w:i/>
+                  <w:iCs/>
+                  <w:noProof/>
+                  <w:lang w:val="en-US"/>
+                </w:rPr>
+                <w:t xml:space="preserve">Variance, Covariance, and Correlation. </w:t>
+              </w:r>
+              <w:r>
+                <w:rPr>
+                  <w:noProof/>
+                  <w:lang w:val="en-US"/>
+                </w:rPr>
+                <w:t xml:space="preserve">[Online] </w:t>
+              </w:r>
+              <w:r>
+                <w:rPr>
+                  <w:noProof/>
+                  <w:lang w:val="en-US"/>
+                </w:rPr>
+                <w:br/>
+                <w:t xml:space="preserve">Available at: </w:t>
+              </w:r>
+              <w:r>
+                <w:rPr>
+                  <w:noProof/>
+                  <w:u w:val="single"/>
+                  <w:lang w:val="en-US"/>
+                </w:rPr>
+                <w:t>https://pythonfordatascience.org/variance-covariance-correlation/</w:t>
+              </w:r>
+              <w:r>
+                <w:rPr>
+                  <w:noProof/>
+                  <w:lang w:val="en-US"/>
+                </w:rPr>
+                <w:br/>
+                <w:t>[Accessed 11 November 2019].</w:t>
+              </w:r>
+            </w:p>
+            <w:p>
+              <w:pPr>
+                <w:pStyle w:val="Bibliography"/>
+                <w:rPr>
+                  <w:noProof/>
+                  <w:lang w:val="en-US"/>
+                </w:rPr>
+              </w:pPr>
+              <w:r>
+                <w:rPr>
+                  <w:noProof/>
+                  <w:lang w:val="en-US"/>
+                </w:rPr>
+                <w:lastRenderedPageBreak/>
+                <w:t xml:space="preserve">pythonprogramming.in, 2019. </w:t>
+              </w:r>
+              <w:r>
+                <w:rPr>
+                  <w:i/>
+                  <w:iCs/>
+                  <w:noProof/>
+                  <w:lang w:val="en-US"/>
+                </w:rPr>
+                <w:t xml:space="preserve">Find Mean, Median and Mode of DataFrame in Pandas. </w:t>
+              </w:r>
+              <w:r>
+                <w:rPr>
+                  <w:noProof/>
+                  <w:lang w:val="en-US"/>
+                </w:rPr>
+                <w:t xml:space="preserve">[Online] </w:t>
+              </w:r>
+              <w:r>
+                <w:rPr>
+                  <w:noProof/>
+                  <w:lang w:val="en-US"/>
+                </w:rPr>
+                <w:br/>
+                <w:t xml:space="preserve">Available at: </w:t>
+              </w:r>
+              <w:r>
+                <w:rPr>
+                  <w:noProof/>
+                  <w:u w:val="single"/>
+                  <w:lang w:val="en-US"/>
+                </w:rPr>
+                <w:t>https://www.pythonprogramming.in/find-mean-median-and-mode-of-dataframe-in-pandas.html</w:t>
+              </w:r>
+              <w:r>
+                <w:rPr>
+                  <w:noProof/>
+                  <w:lang w:val="en-US"/>
+                </w:rPr>
+                <w:br/>
+                <w:t>[Accessed 31 October 2019].</w:t>
+              </w:r>
+            </w:p>
+            <w:p>
+              <w:pPr>
+                <w:pStyle w:val="Bibliography"/>
+                <w:rPr>
+                  <w:noProof/>
+                  <w:lang w:val="en-US"/>
+                </w:rPr>
+              </w:pPr>
+              <w:r>
+                <w:rPr>
+                  <w:noProof/>
+                  <w:lang w:val="en-US"/>
+                </w:rPr>
+                <w:t xml:space="preserve">Saha, S., 2018. </w:t>
+              </w:r>
+              <w:r>
+                <w:rPr>
+                  <w:i/>
+                  <w:iCs/>
+                  <w:noProof/>
+                  <w:lang w:val="en-US"/>
+                </w:rPr>
+                <w:t xml:space="preserve">Baffled by Covariance and Correlation??? Get the Math and the Application in Analytics for both the terms... </w:t>
+              </w:r>
+              <w:r>
+                <w:rPr>
+                  <w:noProof/>
+                  <w:lang w:val="en-US"/>
+                </w:rPr>
+                <w:t xml:space="preserve">[Online] </w:t>
+              </w:r>
+              <w:r>
+                <w:rPr>
+                  <w:noProof/>
+                  <w:lang w:val="en-US"/>
+                </w:rPr>
+                <w:br/>
+                <w:t xml:space="preserve">Available at: </w:t>
+              </w:r>
+              <w:r>
+                <w:rPr>
+                  <w:noProof/>
+                  <w:u w:val="single"/>
+                  <w:lang w:val="en-US"/>
+                </w:rPr>
+                <w:t>https://towardsdatascience.com/let-us-understand-the-correlation-matrix-and-covariance-matrix-d42e6b643c22</w:t>
+              </w:r>
+              <w:r>
+                <w:rPr>
+                  <w:noProof/>
+                  <w:lang w:val="en-US"/>
+                </w:rPr>
+                <w:br/>
+                <w:t>[Accessed 10 November 2019].</w:t>
+              </w:r>
+            </w:p>
+            <w:p>
+              <w:pPr>
+                <w:pStyle w:val="Bibliography"/>
+                <w:rPr>
+                  <w:noProof/>
+                  <w:lang w:val="en-US"/>
+                </w:rPr>
+              </w:pPr>
+              <w:r>
+                <w:rPr>
+                  <w:noProof/>
+                  <w:lang w:val="en-US"/>
+                </w:rPr>
+                <w:t xml:space="preserve">SciPy.org, 2019. </w:t>
+              </w:r>
+              <w:r>
+                <w:rPr>
+                  <w:i/>
+                  <w:iCs/>
+                  <w:noProof/>
+                  <w:lang w:val="en-US"/>
+                </w:rPr>
+                <w:t xml:space="preserve">numpy.polyfit. </w:t>
+              </w:r>
+              <w:r>
+                <w:rPr>
+                  <w:noProof/>
+                  <w:lang w:val="en-US"/>
+                </w:rPr>
+                <w:t xml:space="preserve">[Online] </w:t>
+              </w:r>
+              <w:r>
+                <w:rPr>
+                  <w:noProof/>
+                  <w:lang w:val="en-US"/>
+                </w:rPr>
+                <w:br/>
+                <w:t xml:space="preserve">Available at: </w:t>
+              </w:r>
+              <w:r>
+                <w:rPr>
+                  <w:noProof/>
+                  <w:u w:val="single"/>
+                  <w:lang w:val="en-US"/>
+                </w:rPr>
+                <w:t>https://docs.scipy.org/doc/numpy/reference/generated/numpy.polyfit.html</w:t>
+              </w:r>
+              <w:r>
+                <w:rPr>
+                  <w:noProof/>
+                  <w:lang w:val="en-US"/>
+                </w:rPr>
+                <w:br/>
+                <w:t>[Accessed 10 November 2019].</w:t>
+              </w:r>
+            </w:p>
+            <w:p>
+              <w:pPr>
+                <w:pStyle w:val="Bibliography"/>
+                <w:rPr>
+                  <w:noProof/>
+                  <w:lang w:val="en-US"/>
+                </w:rPr>
+              </w:pPr>
+              <w:r>
+                <w:rPr>
+                  <w:noProof/>
+                  <w:lang w:val="en-US"/>
+                </w:rPr>
+                <w:t xml:space="preserve">Smith, M. K., 2016. </w:t>
+              </w:r>
+              <w:r>
+                <w:rPr>
+                  <w:i/>
+                  <w:iCs/>
+                  <w:noProof/>
+                  <w:lang w:val="en-US"/>
+                </w:rPr>
+                <w:t xml:space="preserve">COMMON MISTEAKS MISTAKES IN USING STATISTICS: Spotting and Avoiding Them. </w:t>
+              </w:r>
+              <w:r>
+                <w:rPr>
+                  <w:noProof/>
+                  <w:lang w:val="en-US"/>
+                </w:rPr>
+                <w:t xml:space="preserve">[Online] </w:t>
+              </w:r>
+              <w:r>
+                <w:rPr>
+                  <w:noProof/>
+                  <w:lang w:val="en-US"/>
+                </w:rPr>
+                <w:br/>
+                <w:t xml:space="preserve">Available at: </w:t>
+              </w:r>
+              <w:r>
+                <w:rPr>
+                  <w:noProof/>
+                  <w:u w:val="single"/>
+                  <w:lang w:val="en-US"/>
+                </w:rPr>
+                <w:t>https://web.ma.utexas.edu/users/mks/statmistakes/skeweddistributions.html</w:t>
+              </w:r>
+              <w:r>
+                <w:rPr>
+                  <w:noProof/>
+                  <w:lang w:val="en-US"/>
+                </w:rPr>
+                <w:br/>
+                <w:t>[Accessed 25 November 2019].</w:t>
+              </w:r>
+            </w:p>
+            <w:p>
+              <w:pPr>
+                <w:pStyle w:val="Bibliography"/>
+                <w:rPr>
+                  <w:noProof/>
+                  <w:lang w:val="en-US"/>
+                </w:rPr>
+              </w:pPr>
+              <w:r>
+                <w:rPr>
+                  <w:noProof/>
+                  <w:lang w:val="en-US"/>
+                </w:rPr>
+                <w:t xml:space="preserve">Statistics How To, 2019. </w:t>
+              </w:r>
+              <w:r>
+                <w:rPr>
+                  <w:i/>
+                  <w:iCs/>
+                  <w:noProof/>
+                  <w:lang w:val="en-US"/>
+                </w:rPr>
+                <w:t xml:space="preserve">Skewed Distribution: Definition, Examples. </w:t>
+              </w:r>
+              <w:r>
+                <w:rPr>
+                  <w:noProof/>
+                  <w:lang w:val="en-US"/>
+                </w:rPr>
+                <w:t xml:space="preserve">[Online] </w:t>
+              </w:r>
+              <w:r>
+                <w:rPr>
+                  <w:noProof/>
+                  <w:lang w:val="en-US"/>
+                </w:rPr>
+                <w:br/>
+                <w:t xml:space="preserve">Available at: </w:t>
+              </w:r>
+              <w:r>
+                <w:rPr>
+                  <w:noProof/>
+                  <w:u w:val="single"/>
+                  <w:lang w:val="en-US"/>
+                </w:rPr>
+                <w:t>https://www.statisticshowto.datasciencecentral.com/probability-and-statistics/skewed-distribution/</w:t>
+              </w:r>
+              <w:r>
+                <w:rPr>
+                  <w:noProof/>
+                  <w:lang w:val="en-US"/>
+                </w:rPr>
+                <w:br/>
+                <w:t>[Accessed 22 November 2019].</w:t>
+              </w:r>
+            </w:p>
+            <w:p>
+              <w:pPr>
+                <w:pStyle w:val="Bibliography"/>
+                <w:rPr>
+                  <w:noProof/>
+                  <w:lang w:val="en-US"/>
+                </w:rPr>
+              </w:pPr>
+              <w:bookmarkStart w:id="0" w:name="_GoBack"/>
+              <w:r>
+                <w:rPr>
+                  <w:noProof/>
+                  <w:lang w:val="en-US"/>
+                </w:rPr>
+                <w:t xml:space="preserve">Waskom, M., 2014. </w:t>
+              </w:r>
+              <w:r>
+                <w:rPr>
+                  <w:i/>
+                  <w:iCs/>
+                  <w:noProof/>
+                  <w:lang w:val="en-US"/>
+                </w:rPr>
+                <w:t xml:space="preserve">mwaskom/seaborn-data. </w:t>
+              </w:r>
+              <w:r>
+                <w:rPr>
+                  <w:noProof/>
+                  <w:lang w:val="en-US"/>
+                </w:rPr>
+                <w:t xml:space="preserve">[Online] </w:t>
+              </w:r>
+              <w:r>
+                <w:rPr>
+                  <w:noProof/>
+                  <w:lang w:val="en-US"/>
+                </w:rPr>
+                <w:br/>
+                <w:t xml:space="preserve">Available at: </w:t>
+              </w:r>
+              <w:r>
+                <w:rPr>
+                  <w:noProof/>
+                  <w:u w:val="single"/>
+                  <w:lang w:val="en-US"/>
+                </w:rPr>
+                <w:t>https://raw.githubusercontent.com/mwaskom/seaborn-data/master/tips.csv</w:t>
+              </w:r>
+              <w:r>
+                <w:rPr>
+                  <w:noProof/>
+                  <w:lang w:val="en-US"/>
+                </w:rPr>
+                <w:br/>
+                <w:t>[Accessed 1 November 2019].</w:t>
+              </w:r>
+            </w:p>
+            <w:bookmarkEnd w:id="0"/>
+            <w:p>
+              <w:pPr>
+                <w:pStyle w:val="Bibliography"/>
+                <w:rPr>
+                  <w:noProof/>
+                  <w:lang w:val="en-US"/>
+                </w:rPr>
+              </w:pPr>
+              <w:r>
+                <w:rPr>
+                  <w:noProof/>
+                  <w:lang w:val="en-US"/>
+                </w:rPr>
+                <w:t xml:space="preserve">Waskom, M., 2018. </w:t>
+              </w:r>
+              <w:r>
+                <w:rPr>
+                  <w:i/>
+                  <w:iCs/>
+                  <w:noProof/>
+                  <w:lang w:val="en-US"/>
+                </w:rPr>
+                <w:t xml:space="preserve">Visualizing linear relationships. </w:t>
+              </w:r>
+              <w:r>
+                <w:rPr>
+                  <w:noProof/>
+                  <w:lang w:val="en-US"/>
+                </w:rPr>
+                <w:t xml:space="preserve">[Online] </w:t>
+              </w:r>
+              <w:r>
+                <w:rPr>
+                  <w:noProof/>
+                  <w:lang w:val="en-US"/>
+                </w:rPr>
+                <w:br/>
+                <w:t xml:space="preserve">Available at: </w:t>
+              </w:r>
+              <w:r>
+                <w:rPr>
+                  <w:noProof/>
+                  <w:u w:val="single"/>
+                  <w:lang w:val="en-US"/>
+                </w:rPr>
+                <w:t>https://seaborn.pydata.org/tutorial/regression.html</w:t>
+              </w:r>
+              <w:r>
+                <w:rPr>
+                  <w:noProof/>
+                  <w:lang w:val="en-US"/>
+                </w:rPr>
+                <w:br/>
+                <w:t>[Accessed 10 October 2019].</w:t>
+              </w:r>
+            </w:p>
+            <w:p>
+              <w:pPr>
+                <w:pStyle w:val="Bibliography"/>
+                <w:rPr>
+                  <w:noProof/>
+                  <w:lang w:val="en-US"/>
+                </w:rPr>
+              </w:pPr>
+              <w:r>
+                <w:rPr>
+                  <w:noProof/>
+                  <w:lang w:val="en-US"/>
+                </w:rPr>
+                <w:t xml:space="preserve">Waskom, M., 2018. </w:t>
+              </w:r>
+              <w:r>
+                <w:rPr>
+                  <w:i/>
+                  <w:iCs/>
+                  <w:noProof/>
+                  <w:lang w:val="en-US"/>
+                </w:rPr>
+                <w:t xml:space="preserve">Visualizing the distribution of a dataset. </w:t>
+              </w:r>
+              <w:r>
+                <w:rPr>
+                  <w:noProof/>
+                  <w:lang w:val="en-US"/>
+                </w:rPr>
+                <w:t xml:space="preserve">[Online] </w:t>
+              </w:r>
+              <w:r>
+                <w:rPr>
+                  <w:noProof/>
+                  <w:lang w:val="en-US"/>
+                </w:rPr>
+                <w:br/>
+                <w:t xml:space="preserve">Available at: </w:t>
+              </w:r>
+              <w:r>
+                <w:rPr>
+                  <w:noProof/>
+                  <w:u w:val="single"/>
+                  <w:lang w:val="en-US"/>
+                </w:rPr>
+                <w:t>https://seaborn.pydata.org/tutorial/distributions.html</w:t>
+              </w:r>
+              <w:r>
+                <w:rPr>
+                  <w:noProof/>
+                  <w:lang w:val="en-US"/>
+                </w:rPr>
+                <w:br/>
+                <w:t>[Accessed 30 October 2019].</w:t>
+              </w:r>
+            </w:p>
+            <w:p>
+              <w:pPr>
+                <w:pStyle w:val="Bibliography"/>
+                <w:rPr>
+                  <w:noProof/>
+                  <w:lang w:val="en-US"/>
+                </w:rPr>
+              </w:pPr>
+              <w:r>
+                <w:rPr>
+                  <w:noProof/>
+                  <w:lang w:val="en-US"/>
+                </w:rPr>
+                <w:t xml:space="preserve">Weisstein, E. W., 2019. </w:t>
+              </w:r>
+              <w:r>
+                <w:rPr>
+                  <w:i/>
+                  <w:iCs/>
+                  <w:noProof/>
+                  <w:lang w:val="en-US"/>
+                </w:rPr>
+                <w:t xml:space="preserve">Correlation. </w:t>
+              </w:r>
+              <w:r>
+                <w:rPr>
+                  <w:noProof/>
+                  <w:lang w:val="en-US"/>
+                </w:rPr>
+                <w:t xml:space="preserve">[Online] </w:t>
+              </w:r>
+              <w:r>
+                <w:rPr>
+                  <w:noProof/>
+                  <w:lang w:val="en-US"/>
+                </w:rPr>
+                <w:br/>
+                <w:t xml:space="preserve">Available at: </w:t>
+              </w:r>
+              <w:r>
+                <w:rPr>
+                  <w:noProof/>
+                  <w:u w:val="single"/>
+                  <w:lang w:val="en-US"/>
+                </w:rPr>
+                <w:t>http://mathworld.wolfram.com/Correlation.html</w:t>
+              </w:r>
+              <w:r>
+                <w:rPr>
+                  <w:noProof/>
+                  <w:lang w:val="en-US"/>
+                </w:rPr>
+                <w:br/>
+                <w:t>[Accessed 3 November 2019].</w:t>
+              </w:r>
+            </w:p>
+            <w:p>
+              <w:r>
+                <w:rPr>
+                  <w:b/>
+                  <w:bCs/>
+                  <w:noProof/>
+                </w:rPr>
+                <w:fldChar w:fldCharType="end"/>
+              </w:r>
+            </w:p>
+          </w:sdtContent>
+        </w:sdt>
       </w:sdtContent>
     </w:sdt>
+    <w:p/>
     <w:p/>
     <w:sectPr>
       <w:pgSz w:w="11906" w:h="16838"/>
@@ -3068,7 +4520,7 @@
         </b:NameList>
       </b:Author>
     </b:Author>
-    <b:RefOrder>3</b:RefOrder>
+    <b:RefOrder>4</b:RefOrder>
   </b:Source>
   <b:Source>
     <b:Tag>Eli19</b:Tag>
@@ -3085,7 +4537,7 @@
         <b:Corporate>Elite Data Science</b:Corporate>
       </b:Author>
     </b:Author>
-    <b:RefOrder>4</b:RefOrder>
+    <b:RefOrder>5</b:RefOrder>
   </b:Source>
   <b:Source>
     <b:Tag>gsd19</b:Tag>
@@ -3106,7 +4558,7 @@
     <b:MonthAccessed>November</b:MonthAccessed>
     <b:DayAccessed>1</b:DayAccessed>
     <b:URL>https://grindsquare.co.za/python-data-visualisation-using-seaborn/</b:URL>
-    <b:RefOrder>5</b:RefOrder>
+    <b:RefOrder>6</b:RefOrder>
   </b:Source>
   <b:Source>
     <b:Tag>San19</b:Tag>
@@ -3128,7 +4580,7 @@
     <b:MonthAccessed>October</b:MonthAccessed>
     <b:DayAccessed>31</b:DayAccessed>
     <b:URL>https://towardsdatascience.com/analyze-the-data-through-data-visualization-using-seaborn-255e1cd3948e</b:URL>
-    <b:RefOrder>6</b:RefOrder>
+    <b:RefOrder>7</b:RefOrder>
   </b:Source>
   <b:Source>
     <b:Tag>Cas15</b:Tag>
@@ -3150,7 +4602,7 @@
     <b:MonthAccessed>October</b:MonthAccessed>
     <b:DayAccessed>31</b:DayAccessed>
     <b:URL>https://s3.amazonaws.com/assets.datacamp.com/production/course_15192/slides/chapter1.pdf</b:URL>
-    <b:RefOrder>7</b:RefOrder>
+    <b:RefOrder>8</b:RefOrder>
   </b:Source>
   <b:Source>
     <b:Tag>Pyt19</b:Tag>
@@ -3167,7 +4619,7 @@
         <b:Corporate>Python for data science</b:Corporate>
       </b:Author>
     </b:Author>
-    <b:RefOrder>8</b:RefOrder>
+    <b:RefOrder>9</b:RefOrder>
   </b:Source>
   <b:Source>
     <b:Tag>Sar18</b:Tag>
@@ -3189,7 +4641,7 @@
     <b:MonthAccessed>October</b:MonthAccessed>
     <b:DayAccessed>31</b:DayAccessed>
     <b:URL>https://towardsdatascience.com/understanding-descriptive-statistics-c9c2b0641291</b:URL>
-    <b:RefOrder>9</b:RefOrder>
+    <b:RefOrder>10</b:RefOrder>
   </b:Source>
   <b:Source>
     <b:Tag>Goo19</b:Tag>
@@ -3206,7 +4658,7 @@
     <b:MonthAccessed>October</b:MonthAccessed>
     <b:DayAccessed>31</b:DayAccessed>
     <b:URL>https://help.gooddata.com/doc/en/reporting-and-dashboards/maql-analytical-query-language/maql-expression-reference/aggregation-functions/statistical-functions/predictive-statistical-use-cases/normality-testing-skewness-and-kurtosis</b:URL>
-    <b:RefOrder>10</b:RefOrder>
+    <b:RefOrder>11</b:RefOrder>
   </b:Source>
   <b:Source>
     <b:Tag>JFK18</b:Tag>
@@ -3228,7 +4680,7 @@
     <b:MonthAccessed>November</b:MonthAccessed>
     <b:DayAccessed>14</b:DayAccessed>
     <b:URL>https://sphinx-dat.readthedocs.io/en/latest/02-01-exploring-distributions.html</b:URL>
-    <b:RefOrder>11</b:RefOrder>
+    <b:RefOrder>12</b:RefOrder>
   </b:Source>
   <b:Source>
     <b:Tag>Mic18</b:Tag>
@@ -3250,7 +4702,7 @@
     <b:MonthAccessed>October</b:MonthAccessed>
     <b:DayAccessed>30</b:DayAccessed>
     <b:URL>https://seaborn.pydata.org/tutorial/distributions.html</b:URL>
-    <b:RefOrder>12</b:RefOrder>
+    <b:RefOrder>13</b:RefOrder>
   </b:Source>
   <b:Source>
     <b:Tag>gib18</b:Tag>
@@ -3271,7 +4723,7 @@
     <b:MonthAccessed>November</b:MonthAccessed>
     <b:DayAccessed>20</b:DayAccessed>
     <b:URL>https://stackoverflow.com/a/50899244/4430536</b:URL>
-    <b:RefOrder>13</b:RefOrder>
+    <b:RefOrder>3</b:RefOrder>
   </b:Source>
   <b:Source>
     <b:Tag>Ani19</b:Tag>
@@ -3334,29 +4786,6 @@
     <b:RefOrder>16</b:RefOrder>
   </b:Source>
   <b:Source>
-    <b:Tag>mwa14</b:Tag>
-    <b:SourceType>DocumentFromInternetSite</b:SourceType>
-    <b:Guid>{0F4E08E4-20B5-4752-868A-82B70338AFF2}</b:Guid>
-    <b:Title>mwaskom/seaborn-data</b:Title>
-    <b:Year>2014</b:Year>
-    <b:YearAccessed>2019</b:YearAccessed>
-    <b:MonthAccessed>November</b:MonthAccessed>
-    <b:DayAccessed>1</b:DayAccessed>
-    <b:URL>https://raw.githubusercontent.com/mwaskom/seaborn-data/master/tips.csv</b:URL>
-    <b:Month>February</b:Month>
-    <b:Day>24</b:Day>
-    <b:Author>
-      <b:Author>
-        <b:NameList>
-          <b:Person>
-            <b:Last>mwaskom</b:Last>
-          </b:Person>
-        </b:NameList>
-      </b:Author>
-    </b:Author>
-    <b:RefOrder>17</b:RefOrder>
-  </b:Source>
-  <b:Source>
     <b:Tag>Nik18</b:Tag>
     <b:SourceType>InternetSite</b:SourceType>
     <b:Guid>{5171A031-81DC-464F-AD97-90F401E7CB91}</b:Guid>
@@ -3376,7 +4805,7 @@
     <b:MonthAccessed>October</b:MonthAccessed>
     <b:DayAccessed>24</b:DayAccessed>
     <b:URL>https://towardsdatascience.com/intro-to-descriptive-statistics-252e9c464ac9</b:URL>
-    <b:RefOrder>18</b:RefOrder>
+    <b:RefOrder>17</b:RefOrder>
   </b:Source>
   <b:Source>
     <b:Tag>pyt19</b:Tag>
@@ -3393,7 +4822,7 @@
     <b:MonthAccessed>October</b:MonthAccessed>
     <b:DayAccessed>31</b:DayAccessed>
     <b:URL>https://www.pythonprogramming.in/find-mean-median-and-mode-of-dataframe-in-pandas.html</b:URL>
-    <b:RefOrder>19</b:RefOrder>
+    <b:RefOrder>18</b:RefOrder>
   </b:Source>
   <b:Source>
     <b:Tag>Qij16</b:Tag>
@@ -3415,7 +4844,7 @@
     <b:MonthAccessed>October</b:MonthAccessed>
     <b:DayAccessed>21</b:DayAccessed>
     <b:URL>https://stackoverflow.com/questions/34782063/how-to-use-pandas-filter-with-iqr</b:URL>
-    <b:RefOrder>20</b:RefOrder>
+    <b:RefOrder>19</b:RefOrder>
   </b:Source>
   <b:Source>
     <b:Tag>Sta192</b:Tag>
@@ -3432,7 +4861,7 @@
     <b:MonthAccessed>November</b:MonthAccessed>
     <b:DayAccessed>22</b:DayAccessed>
     <b:URL>https://www.statisticshowto.datasciencecentral.com/probability-and-statistics/skewed-distribution/</b:URL>
-    <b:RefOrder>21</b:RefOrder>
+    <b:RefOrder>20</b:RefOrder>
   </b:Source>
   <b:Source>
     <b:Tag>Bil16</b:Tag>
@@ -3454,7 +4883,7 @@
     <b:MonthAccessed>November</b:MonthAccessed>
     <b:DayAccessed>23</b:DayAccessed>
     <b:URL>https://www.spcforexcel.com/knowledge/basic-statistics/are-skewness-and-kurtosis-useful-statistics#kurtosis</b:URL>
-    <b:RefOrder>22</b:RefOrder>
+    <b:RefOrder>21</b:RefOrder>
   </b:Source>
   <b:Source>
     <b:Tag>Eri192</b:Tag>
@@ -3477,7 +4906,7 @@
     <b:MonthAccessed>November</b:MonthAccessed>
     <b:DayAccessed>3</b:DayAccessed>
     <b:URL>http://mathworld.wolfram.com/Correlation.html</b:URL>
-    <b:RefOrder>23</b:RefOrder>
+    <b:RefOrder>22</b:RefOrder>
   </b:Source>
   <b:Source>
     <b:Tag>Mar16</b:Tag>
@@ -3500,7 +4929,7 @@
     <b:MonthAccessed>November</b:MonthAccessed>
     <b:DayAccessed>25</b:DayAccessed>
     <b:URL>https://web.ma.utexas.edu/users/mks/statmistakes/skeweddistributions.html</b:URL>
-    <b:RefOrder>24</b:RefOrder>
+    <b:RefOrder>23</b:RefOrder>
   </b:Source>
   <b:Source>
     <b:Tag>Mic181</b:Tag>
@@ -3522,7 +4951,7 @@
     <b:MonthAccessed>October</b:MonthAccessed>
     <b:DayAccessed>10</b:DayAccessed>
     <b:URL>https://seaborn.pydata.org/tutorial/regression.html</b:URL>
-    <b:RefOrder>25</b:RefOrder>
+    <b:RefOrder>24</b:RefOrder>
   </b:Source>
   <b:Source>
     <b:Tag>Dmi17</b:Tag>
@@ -3563,11 +4992,35 @@
     <b:URL>https://docs.scipy.org/doc/numpy/reference/generated/numpy.polyfit.html</b:URL>
     <b:RefOrder>1</b:RefOrder>
   </b:Source>
+  <b:Source>
+    <b:Tag>mwa14</b:Tag>
+    <b:SourceType>DocumentFromInternetSite</b:SourceType>
+    <b:Guid>{17DE3959-7499-46BC-8965-FC4F41C699BA}</b:Guid>
+    <b:Title>mwaskom/seaborn-data</b:Title>
+    <b:Year>2014</b:Year>
+    <b:YearAccessed>2019</b:YearAccessed>
+    <b:MonthAccessed>November</b:MonthAccessed>
+    <b:DayAccessed>1</b:DayAccessed>
+    <b:URL>https://raw.githubusercontent.com/mwaskom/seaborn-data/master/tips.csv</b:URL>
+    <b:Month>February</b:Month>
+    <b:Day>24</b:Day>
+    <b:Author>
+      <b:Author>
+        <b:NameList>
+          <b:Person>
+            <b:Last>Waskom</b:Last>
+            <b:First>M</b:First>
+          </b:Person>
+        </b:NameList>
+      </b:Author>
+    </b:Author>
+    <b:RefOrder>25</b:RefOrder>
+  </b:Source>
 </b:Sources>
 </file>
 
 <file path=customXml/itemProps1.xml><?xml version="1.0" encoding="utf-8"?>
-<ds:datastoreItem xmlns:ds="http://schemas.openxmlformats.org/officeDocument/2006/customXml" ds:itemID="{43450EF1-EEEB-4826-A3E4-8C4CC8671B8F}">
+<ds:datastoreItem xmlns:ds="http://schemas.openxmlformats.org/officeDocument/2006/customXml" ds:itemID="{EA36AC19-B24A-4D39-AAB3-3BC1929C5A33}">
   <ds:schemaRefs>
     <ds:schemaRef ds:uri="http://schemas.openxmlformats.org/officeDocument/2006/bibliography"/>
   </ds:schemaRefs>

</xml_diff>